<commit_message>
Diagrama de secuencia realizar prestamo
</commit_message>
<xml_diff>
--- a/DocumentosDiagramas/ESP_ARQ.docx
+++ b/DocumentosDiagramas/ESP_ARQ.docx
@@ -548,6 +548,9 @@
           </w:tcPr>
           <w:p>
             <w:r>
+              <w:rPr>
+                <w:noProof/>
+              </w:rPr>
               <w:drawing>
                 <wp:inline distT="0" distB="0" distL="0" distR="0" wp14:anchorId="23F493A7" wp14:editId="78D12ACE">
                   <wp:extent cx="6858000" cy="2691130"/>
@@ -564,7 +567,7 @@
                           <pic:cNvPicPr/>
                         </pic:nvPicPr>
                         <pic:blipFill>
-                          <a:blip r:embed="rId7"/>
+                          <a:blip r:embed="rId8"/>
                           <a:stretch>
                             <a:fillRect/>
                           </a:stretch>
@@ -998,6 +1001,9 @@
               </w:tabs>
             </w:pPr>
             <w:r>
+              <w:rPr>
+                <w:noProof/>
+              </w:rPr>
               <w:drawing>
                 <wp:inline distT="0" distB="0" distL="0" distR="0" wp14:anchorId="6C0B02DB" wp14:editId="7D7975F4">
                   <wp:extent cx="6790807" cy="4153710"/>
@@ -1014,7 +1020,7 @@
                           <pic:cNvPicPr/>
                         </pic:nvPicPr>
                         <pic:blipFill>
-                          <a:blip r:embed="rId8"/>
+                          <a:blip r:embed="rId9"/>
                           <a:stretch>
                             <a:fillRect/>
                           </a:stretch>
@@ -1053,6 +1059,7 @@
           <w:p>
             <w:pPr>
               <w:pStyle w:val="Subttulo"/>
+              <w:jc w:val="both"/>
             </w:pPr>
             <w:r>
               <w:t>DESCRIPCIÓN</w:t>
@@ -1064,6 +1071,9 @@
             <w:tcW w:w="8385" w:type="dxa"/>
           </w:tcPr>
           <w:p>
+            <w:pPr>
+              <w:jc w:val="both"/>
+            </w:pPr>
             <w:r>
               <w:t>El siguiente diagrama de secuencia representa el proceso general que se realiza en el backend cuando desde la aplicación móvil, se hace la solicitud de un préstamo.</w:t>
             </w:r>
@@ -1094,12 +1104,924 @@
             <w:gridSpan w:val="2"/>
           </w:tcPr>
           <w:p/>
+          <w:tbl>
+            <w:tblPr>
+              <w:tblStyle w:val="Tablaconcuadrcula"/>
+              <w:tblW w:w="0" w:type="auto"/>
+              <w:tblLook w:val="04A0" w:firstRow="1" w:lastRow="0" w:firstColumn="1" w:lastColumn="0" w:noHBand="0" w:noVBand="1"/>
+            </w:tblPr>
+            <w:tblGrid>
+              <w:gridCol w:w="5557"/>
+              <w:gridCol w:w="5007"/>
+            </w:tblGrid>
+            <w:tr>
+              <w:tc>
+                <w:tcPr>
+                  <w:tcW w:w="5557" w:type="dxa"/>
+                </w:tcPr>
+                <w:p/>
+              </w:tc>
+              <w:tc>
+                <w:tcPr>
+                  <w:tcW w:w="5007" w:type="dxa"/>
+                  <w:shd w:val="clear" w:color="auto" w:fill="D9D9D9" w:themeFill="background1" w:themeFillShade="D9"/>
+                </w:tcPr>
+                <w:p>
+                  <w:pPr>
+                    <w:pStyle w:val="Subttulo"/>
+                  </w:pPr>
+                  <w:r>
+                    <w:t>RESPONSABILIDAD</w:t>
+                  </w:r>
+                </w:p>
+              </w:tc>
+            </w:tr>
+            <w:tr>
+              <w:tc>
+                <w:tcPr>
+                  <w:tcW w:w="5557" w:type="dxa"/>
+                  <w:vAlign w:val="center"/>
+                </w:tcPr>
+                <w:p>
+                  <w:r>
+                    <w:lastRenderedPageBreak/>
+                    <w:drawing>
+                      <wp:inline distT="0" distB="0" distL="0" distR="0" wp14:anchorId="11338E1D" wp14:editId="55EB8F46">
+                        <wp:extent cx="3390900" cy="1064585"/>
+                        <wp:effectExtent l="0" t="0" r="0" b="2540"/>
+                        <wp:docPr id="609851643" name="Imagen 1"/>
+                        <wp:cNvGraphicFramePr>
+                          <a:graphicFrameLocks xmlns:a="http://schemas.openxmlformats.org/drawingml/2006/main" noChangeAspect="1"/>
+                        </wp:cNvGraphicFramePr>
+                        <a:graphic xmlns:a="http://schemas.openxmlformats.org/drawingml/2006/main">
+                          <a:graphicData uri="http://schemas.openxmlformats.org/drawingml/2006/picture">
+                            <pic:pic xmlns:pic="http://schemas.openxmlformats.org/drawingml/2006/picture">
+                              <pic:nvPicPr>
+                                <pic:cNvPr id="609851643" name=""/>
+                                <pic:cNvPicPr/>
+                              </pic:nvPicPr>
+                              <pic:blipFill>
+                                <a:blip r:embed="rId10"/>
+                                <a:stretch>
+                                  <a:fillRect/>
+                                </a:stretch>
+                              </pic:blipFill>
+                              <pic:spPr>
+                                <a:xfrm>
+                                  <a:off x="0" y="0"/>
+                                  <a:ext cx="3406302" cy="1069420"/>
+                                </a:xfrm>
+                                <a:prstGeom prst="rect">
+                                  <a:avLst/>
+                                </a:prstGeom>
+                              </pic:spPr>
+                            </pic:pic>
+                          </a:graphicData>
+                        </a:graphic>
+                      </wp:inline>
+                    </w:drawing>
+                  </w:r>
+                </w:p>
+              </w:tc>
+              <w:tc>
+                <w:tcPr>
+                  <w:tcW w:w="5007" w:type="dxa"/>
+                </w:tcPr>
+                <w:p>
+                  <w:pPr>
+                    <w:jc w:val="both"/>
+                    <w:rPr>
+                      <w:b/>
+                      <w:bCs/>
+                    </w:rPr>
+                  </w:pPr>
+                  <w:r>
+                    <w:t>El</w:t>
+                  </w:r>
+                  <w:r>
+                    <w:t xml:space="preserve"> aplicativo móvil envía una petición HTTP a través de un endpoint identificado con la ruta /</w:t>
+                  </w:r>
+                  <w:r>
+                    <w:rPr>
+                      <w:b/>
+                      <w:bCs/>
+                    </w:rPr>
+                    <w:t>solicitudPrestamo</w:t>
+                  </w:r>
+                  <w:r>
+                    <w:rPr>
+                      <w:b/>
+                      <w:bCs/>
+                    </w:rPr>
+                    <w:t xml:space="preserve">, </w:t>
+                  </w:r>
+                  <w:r>
+                    <w:t xml:space="preserve">definido en el </w:t>
+                  </w:r>
+                  <w:r>
+                    <w:rPr>
+                      <w:b/>
+                      <w:bCs/>
+                    </w:rPr>
+                    <w:t xml:space="preserve">Router. </w:t>
+                  </w:r>
+                </w:p>
+                <w:p>
+                  <w:pPr>
+                    <w:jc w:val="both"/>
+                    <w:rPr>
+                      <w:b/>
+                      <w:bCs/>
+                    </w:rPr>
+                  </w:pPr>
+                </w:p>
+                <w:p>
+                  <w:pPr>
+                    <w:jc w:val="both"/>
+                    <w:rPr>
+                      <w:b/>
+                      <w:bCs/>
+                    </w:rPr>
+                  </w:pPr>
+                  <w:r>
+                    <w:t xml:space="preserve">Para poder acceder a cada uno de los API endpoint, es necesario pasar por el </w:t>
+                  </w:r>
+                  <w:r>
+                    <w:rPr>
+                      <w:b/>
+                      <w:bCs/>
+                    </w:rPr>
+                    <w:t>AuthMiddleware</w:t>
+                  </w:r>
+                  <w:r>
+                    <w:rPr>
+                      <w:b/>
+                      <w:bCs/>
+                      <w:i/>
+                      <w:iCs/>
+                    </w:rPr>
+                    <w:t>,</w:t>
+                  </w:r>
+                  <w:r>
+                    <w:rPr>
+                      <w:b/>
+                      <w:bCs/>
+                      <w:i/>
+                      <w:iCs/>
+                    </w:rPr>
+                    <w:t xml:space="preserve"> </w:t>
+                  </w:r>
+                  <w:r>
+                    <w:t>encargado de validar</w:t>
+                  </w:r>
+                  <w:r>
+                    <w:t xml:space="preserve"> la vigencia del token</w:t>
+                  </w:r>
+                  <w:r>
+                    <w:t xml:space="preserve"> JWT enviado en la petición HTTP, por medio del header </w:t>
+                  </w:r>
+                  <w:r>
+                    <w:rPr>
+                      <w:i/>
+                      <w:iCs/>
+                    </w:rPr>
+                    <w:t xml:space="preserve">Authentication </w:t>
+                  </w:r>
+                  <w:r>
+                    <w:t xml:space="preserve">con la estrategia Bearer, en el caso que exista algún tipo de inconveniente, se retornan un estado HTTP, junto a un mensaje, en donde se indica que el usuario no puede ser autenticado para usar la ruta.  Si el token es válido, el flujo de la petición continua, en este caso se invoca el método </w:t>
+                  </w:r>
+                  <w:r>
+                    <w:rPr>
+                      <w:i/>
+                      <w:iCs/>
+                    </w:rPr>
+                    <w:t>validarSolicitudPrestamo del</w:t>
+                  </w:r>
+                  <w:r>
+                    <w:t xml:space="preserve"> </w:t>
+                  </w:r>
+                  <w:r>
+                    <w:rPr>
+                      <w:b/>
+                      <w:bCs/>
+                    </w:rPr>
+                    <w:t>AutoprestamoController.</w:t>
+                  </w:r>
+                </w:p>
+                <w:p>
+                  <w:pPr>
+                    <w:jc w:val="both"/>
+                  </w:pPr>
+                </w:p>
+              </w:tc>
+            </w:tr>
+            <w:tr>
+              <w:tc>
+                <w:tcPr>
+                  <w:tcW w:w="5557" w:type="dxa"/>
+                  <w:vAlign w:val="center"/>
+                </w:tcPr>
+                <w:p>
+                  <w:r>
+                    <w:drawing>
+                      <wp:anchor distT="0" distB="0" distL="114300" distR="114300" simplePos="0" relativeHeight="251658240" behindDoc="0" locked="0" layoutInCell="1" allowOverlap="1" wp14:anchorId="3891B4C1" wp14:editId="59A65083">
+                        <wp:simplePos x="0" y="0"/>
+                        <wp:positionH relativeFrom="margin">
+                          <wp:posOffset>685800</wp:posOffset>
+                        </wp:positionH>
+                        <wp:positionV relativeFrom="margin">
+                          <wp:posOffset>33655</wp:posOffset>
+                        </wp:positionV>
+                        <wp:extent cx="2312670" cy="466090"/>
+                        <wp:effectExtent l="0" t="0" r="0" b="0"/>
+                        <wp:wrapSquare wrapText="bothSides"/>
+                        <wp:docPr id="382677381" name="Imagen 1"/>
+                        <wp:cNvGraphicFramePr>
+                          <a:graphicFrameLocks xmlns:a="http://schemas.openxmlformats.org/drawingml/2006/main" noChangeAspect="1"/>
+                        </wp:cNvGraphicFramePr>
+                        <a:graphic xmlns:a="http://schemas.openxmlformats.org/drawingml/2006/main">
+                          <a:graphicData uri="http://schemas.openxmlformats.org/drawingml/2006/picture">
+                            <pic:pic xmlns:pic="http://schemas.openxmlformats.org/drawingml/2006/picture">
+                              <pic:nvPicPr>
+                                <pic:cNvPr id="382677381" name=""/>
+                                <pic:cNvPicPr/>
+                              </pic:nvPicPr>
+                              <pic:blipFill>
+                                <a:blip r:embed="rId11">
+                                  <a:extLst>
+                                    <a:ext uri="{28A0092B-C50C-407E-A947-70E740481C1C}">
+                                      <a14:useLocalDpi xmlns:a14="http://schemas.microsoft.com/office/drawing/2010/main" val="0"/>
+                                    </a:ext>
+                                  </a:extLst>
+                                </a:blip>
+                                <a:stretch>
+                                  <a:fillRect/>
+                                </a:stretch>
+                              </pic:blipFill>
+                              <pic:spPr>
+                                <a:xfrm>
+                                  <a:off x="0" y="0"/>
+                                  <a:ext cx="2312670" cy="466090"/>
+                                </a:xfrm>
+                                <a:prstGeom prst="rect">
+                                  <a:avLst/>
+                                </a:prstGeom>
+                              </pic:spPr>
+                            </pic:pic>
+                          </a:graphicData>
+                        </a:graphic>
+                        <wp14:sizeRelH relativeFrom="margin">
+                          <wp14:pctWidth>0</wp14:pctWidth>
+                        </wp14:sizeRelH>
+                        <wp14:sizeRelV relativeFrom="margin">
+                          <wp14:pctHeight>0</wp14:pctHeight>
+                        </wp14:sizeRelV>
+                      </wp:anchor>
+                    </w:drawing>
+                  </w:r>
+                  <w:r>
+                    <w:t xml:space="preserve">   </w:t>
+                  </w:r>
+                </w:p>
+                <w:p/>
+                <w:p>
+                  <w:r>
+                    <w:drawing>
+                      <wp:inline distT="0" distB="0" distL="0" distR="0" wp14:anchorId="3E599844" wp14:editId="6D54B0C2">
+                        <wp:extent cx="3404870" cy="827405"/>
+                        <wp:effectExtent l="0" t="0" r="5080" b="0"/>
+                        <wp:docPr id="603044243" name="Imagen 1"/>
+                        <wp:cNvGraphicFramePr>
+                          <a:graphicFrameLocks xmlns:a="http://schemas.openxmlformats.org/drawingml/2006/main" noChangeAspect="1"/>
+                        </wp:cNvGraphicFramePr>
+                        <a:graphic xmlns:a="http://schemas.openxmlformats.org/drawingml/2006/main">
+                          <a:graphicData uri="http://schemas.openxmlformats.org/drawingml/2006/picture">
+                            <pic:pic xmlns:pic="http://schemas.openxmlformats.org/drawingml/2006/picture">
+                              <pic:nvPicPr>
+                                <pic:cNvPr id="603044243" name=""/>
+                                <pic:cNvPicPr/>
+                              </pic:nvPicPr>
+                              <pic:blipFill>
+                                <a:blip r:embed="rId12">
+                                  <a:extLst>
+                                    <a:ext uri="{28A0092B-C50C-407E-A947-70E740481C1C}">
+                                      <a14:useLocalDpi xmlns:a14="http://schemas.microsoft.com/office/drawing/2010/main" val="0"/>
+                                    </a:ext>
+                                  </a:extLst>
+                                </a:blip>
+                                <a:stretch>
+                                  <a:fillRect/>
+                                </a:stretch>
+                              </pic:blipFill>
+                              <pic:spPr>
+                                <a:xfrm>
+                                  <a:off x="0" y="0"/>
+                                  <a:ext cx="3412701" cy="829308"/>
+                                </a:xfrm>
+                                <a:prstGeom prst="rect">
+                                  <a:avLst/>
+                                </a:prstGeom>
+                              </pic:spPr>
+                            </pic:pic>
+                          </a:graphicData>
+                        </a:graphic>
+                      </wp:inline>
+                    </w:drawing>
+                  </w:r>
+                </w:p>
+                <w:p>
+                  <w:r>
+                    <w:drawing>
+                      <wp:anchor distT="0" distB="0" distL="114300" distR="114300" simplePos="0" relativeHeight="251659264" behindDoc="0" locked="0" layoutInCell="1" allowOverlap="1" wp14:anchorId="3A82EFDF" wp14:editId="723A4339">
+                        <wp:simplePos x="0" y="0"/>
+                        <wp:positionH relativeFrom="margin">
+                          <wp:posOffset>609600</wp:posOffset>
+                        </wp:positionH>
+                        <wp:positionV relativeFrom="margin">
+                          <wp:posOffset>1499235</wp:posOffset>
+                        </wp:positionV>
+                        <wp:extent cx="2711450" cy="461645"/>
+                        <wp:effectExtent l="0" t="0" r="0" b="0"/>
+                        <wp:wrapSquare wrapText="bothSides"/>
+                        <wp:docPr id="470036801" name="Imagen 1"/>
+                        <wp:cNvGraphicFramePr>
+                          <a:graphicFrameLocks xmlns:a="http://schemas.openxmlformats.org/drawingml/2006/main" noChangeAspect="1"/>
+                        </wp:cNvGraphicFramePr>
+                        <a:graphic xmlns:a="http://schemas.openxmlformats.org/drawingml/2006/main">
+                          <a:graphicData uri="http://schemas.openxmlformats.org/drawingml/2006/picture">
+                            <pic:pic xmlns:pic="http://schemas.openxmlformats.org/drawingml/2006/picture">
+                              <pic:nvPicPr>
+                                <pic:cNvPr id="470036801" name=""/>
+                                <pic:cNvPicPr/>
+                              </pic:nvPicPr>
+                              <pic:blipFill rotWithShape="1">
+                                <a:blip r:embed="rId13">
+                                  <a:extLst>
+                                    <a:ext uri="{28A0092B-C50C-407E-A947-70E740481C1C}">
+                                      <a14:useLocalDpi xmlns:a14="http://schemas.microsoft.com/office/drawing/2010/main" val="0"/>
+                                    </a:ext>
+                                  </a:extLst>
+                                </a:blip>
+                                <a:srcRect l="27519"/>
+                                <a:stretch>
+                                  <a:fillRect/>
+                                </a:stretch>
+                              </pic:blipFill>
+                              <pic:spPr bwMode="auto">
+                                <a:xfrm>
+                                  <a:off x="0" y="0"/>
+                                  <a:ext cx="2711450" cy="461645"/>
+                                </a:xfrm>
+                                <a:prstGeom prst="rect">
+                                  <a:avLst/>
+                                </a:prstGeom>
+                                <a:ln>
+                                  <a:noFill/>
+                                </a:ln>
+                                <a:extLst>
+                                  <a:ext uri="{53640926-AAD7-44D8-BBD7-CCE9431645EC}">
+                                    <a14:shadowObscured xmlns:a14="http://schemas.microsoft.com/office/drawing/2010/main"/>
+                                  </a:ext>
+                                </a:extLst>
+                              </pic:spPr>
+                            </pic:pic>
+                          </a:graphicData>
+                        </a:graphic>
+                        <wp14:sizeRelH relativeFrom="margin">
+                          <wp14:pctWidth>0</wp14:pctWidth>
+                        </wp14:sizeRelH>
+                        <wp14:sizeRelV relativeFrom="margin">
+                          <wp14:pctHeight>0</wp14:pctHeight>
+                        </wp14:sizeRelV>
+                      </wp:anchor>
+                    </w:drawing>
+                  </w:r>
+                </w:p>
+                <w:p/>
+                <w:p>
+                  <w:r>
+                    <w:drawing>
+                      <wp:anchor distT="0" distB="0" distL="114300" distR="114300" simplePos="0" relativeHeight="251660288" behindDoc="0" locked="0" layoutInCell="1" allowOverlap="1" wp14:anchorId="240CFF9B" wp14:editId="4728C67B">
+                        <wp:simplePos x="0" y="0"/>
+                        <wp:positionH relativeFrom="margin">
+                          <wp:posOffset>169545</wp:posOffset>
+                        </wp:positionH>
+                        <wp:positionV relativeFrom="margin">
+                          <wp:posOffset>1903095</wp:posOffset>
+                        </wp:positionV>
+                        <wp:extent cx="2969895" cy="1174115"/>
+                        <wp:effectExtent l="0" t="0" r="1905" b="6985"/>
+                        <wp:wrapSquare wrapText="bothSides"/>
+                        <wp:docPr id="2004338762" name="Imagen 1"/>
+                        <wp:cNvGraphicFramePr>
+                          <a:graphicFrameLocks xmlns:a="http://schemas.openxmlformats.org/drawingml/2006/main" noChangeAspect="1"/>
+                        </wp:cNvGraphicFramePr>
+                        <a:graphic xmlns:a="http://schemas.openxmlformats.org/drawingml/2006/main">
+                          <a:graphicData uri="http://schemas.openxmlformats.org/drawingml/2006/picture">
+                            <pic:pic xmlns:pic="http://schemas.openxmlformats.org/drawingml/2006/picture">
+                              <pic:nvPicPr>
+                                <pic:cNvPr id="2004338762" name=""/>
+                                <pic:cNvPicPr/>
+                              </pic:nvPicPr>
+                              <pic:blipFill>
+                                <a:blip r:embed="rId14">
+                                  <a:extLst>
+                                    <a:ext uri="{28A0092B-C50C-407E-A947-70E740481C1C}">
+                                      <a14:useLocalDpi xmlns:a14="http://schemas.microsoft.com/office/drawing/2010/main" val="0"/>
+                                    </a:ext>
+                                  </a:extLst>
+                                </a:blip>
+                                <a:stretch>
+                                  <a:fillRect/>
+                                </a:stretch>
+                              </pic:blipFill>
+                              <pic:spPr>
+                                <a:xfrm>
+                                  <a:off x="0" y="0"/>
+                                  <a:ext cx="2969895" cy="1174115"/>
+                                </a:xfrm>
+                                <a:prstGeom prst="rect">
+                                  <a:avLst/>
+                                </a:prstGeom>
+                              </pic:spPr>
+                            </pic:pic>
+                          </a:graphicData>
+                        </a:graphic>
+                        <wp14:sizeRelH relativeFrom="margin">
+                          <wp14:pctWidth>0</wp14:pctWidth>
+                        </wp14:sizeRelH>
+                        <wp14:sizeRelV relativeFrom="margin">
+                          <wp14:pctHeight>0</wp14:pctHeight>
+                        </wp14:sizeRelV>
+                      </wp:anchor>
+                    </w:drawing>
+                  </w:r>
+                </w:p>
+                <w:p/>
+              </w:tc>
+              <w:tc>
+                <w:tcPr>
+                  <w:tcW w:w="5007" w:type="dxa"/>
+                </w:tcPr>
+                <w:p>
+                  <w:pPr>
+                    <w:jc w:val="both"/>
+                  </w:pPr>
+                </w:p>
+                <w:p>
+                  <w:pPr>
+                    <w:jc w:val="both"/>
+                    <w:rPr>
+                      <w:i/>
+                      <w:iCs/>
+                    </w:rPr>
+                  </w:pPr>
+                  <w:r>
+                    <w:t xml:space="preserve">Denominado </w:t>
+                  </w:r>
+                  <w:r>
+                    <w:t>por</w:t>
+                  </w:r>
+                  <w:r>
+                    <w:t xml:space="preserve"> </w:t>
+                  </w:r>
+                  <w:r>
+                    <w:rPr>
+                      <w:b/>
+                      <w:bCs/>
+                    </w:rPr>
+                    <w:t>consultarValidaciones</w:t>
+                  </w:r>
+                  <w:r>
+                    <w:rPr>
+                      <w:b/>
+                      <w:bCs/>
+                    </w:rPr>
+                    <w:t xml:space="preserve">, </w:t>
+                  </w:r>
+                  <w:r>
+                    <w:t xml:space="preserve">hace referencia </w:t>
+                  </w:r>
+                  <w:r>
+                    <w:t xml:space="preserve">a cada uno de los métodos que se invocan en </w:t>
+                  </w:r>
+                  <w:r>
+                    <w:rPr>
+                      <w:b/>
+                      <w:bCs/>
+                    </w:rPr>
+                    <w:t>AutoprestamoService</w:t>
+                  </w:r>
+                  <w:r>
+                    <w:rPr>
+                      <w:b/>
+                      <w:bCs/>
+                    </w:rPr>
+                    <w:t xml:space="preserve"> </w:t>
+                  </w:r>
+                  <w:r>
+                    <w:t>perteneciente</w:t>
+                  </w:r>
+                  <w:r>
+                    <w:t>s</w:t>
+                  </w:r>
+                  <w:r>
+                    <w:t xml:space="preserve"> al repositorio</w:t>
+                  </w:r>
+                  <w:r>
+                    <w:t xml:space="preserve">, estos siendo </w:t>
+                  </w:r>
+                  <w:r>
+                    <w:rPr>
+                      <w:i/>
+                      <w:iCs/>
+                    </w:rPr>
+                    <w:t xml:space="preserve">consultarLibro, tipoColeccion, consultarLibroPrestado, consultarMultas, calcularPrestamosActivos, </w:t>
+                  </w:r>
+                  <w:r>
+                    <w:t xml:space="preserve"> </w:t>
+                  </w:r>
+                  <w:r>
+                    <w:rPr>
+                      <w:b/>
+                      <w:bCs/>
+                    </w:rPr>
+                    <w:t xml:space="preserve">AutoConsultasRepository, </w:t>
+                  </w:r>
+                  <w:r>
+                    <w:t xml:space="preserve">encargado de obtener </w:t>
+                  </w:r>
+                  <w:r>
+                    <w:t xml:space="preserve">la información de la base de datos </w:t>
+                  </w:r>
+                  <w:r>
+                    <w:rPr>
+                      <w:b/>
+                      <w:bCs/>
+                    </w:rPr>
+                    <w:t xml:space="preserve">biblioteca </w:t>
+                  </w:r>
+                  <w:r>
+                    <w:t xml:space="preserve">a través de la clase </w:t>
+                  </w:r>
+                  <w:r>
+                    <w:rPr>
+                      <w:i/>
+                      <w:iCs/>
+                    </w:rPr>
+                    <w:t xml:space="preserve">MySqlDBC, </w:t>
+                  </w:r>
+                  <w:r>
+                    <w:t>esta retorna una variable genérica T</w:t>
+                  </w:r>
+                  <w:r>
+                    <w:t xml:space="preserve"> con la data</w:t>
+                  </w:r>
+                  <w:r>
+                    <w:t xml:space="preserve">, </w:t>
+                  </w:r>
+                  <w:r>
+                    <w:t>la cual se utiliza para verificar por medio de condicionales que el préstamo se puede realizar</w:t>
+                  </w:r>
+                  <w:r>
+                    <w:t>.</w:t>
+                  </w:r>
+                </w:p>
+              </w:tc>
+            </w:tr>
+            <w:tr>
+              <w:tc>
+                <w:tcPr>
+                  <w:tcW w:w="5557" w:type="dxa"/>
+                </w:tcPr>
+                <w:p>
+                  <w:r>
+                    <w:lastRenderedPageBreak/>
+                    <w:drawing>
+                      <wp:anchor distT="0" distB="0" distL="114300" distR="114300" simplePos="0" relativeHeight="251662336" behindDoc="0" locked="0" layoutInCell="1" allowOverlap="1" wp14:anchorId="5FE5553F" wp14:editId="67B02718">
+                        <wp:simplePos x="0" y="0"/>
+                        <wp:positionH relativeFrom="margin">
+                          <wp:posOffset>-65106</wp:posOffset>
+                        </wp:positionH>
+                        <wp:positionV relativeFrom="margin">
+                          <wp:posOffset>223968</wp:posOffset>
+                        </wp:positionV>
+                        <wp:extent cx="1304290" cy="236855"/>
+                        <wp:effectExtent l="0" t="0" r="0" b="0"/>
+                        <wp:wrapSquare wrapText="bothSides"/>
+                        <wp:docPr id="1892116934" name="Imagen 1"/>
+                        <wp:cNvGraphicFramePr>
+                          <a:graphicFrameLocks xmlns:a="http://schemas.openxmlformats.org/drawingml/2006/main" noChangeAspect="1"/>
+                        </wp:cNvGraphicFramePr>
+                        <a:graphic xmlns:a="http://schemas.openxmlformats.org/drawingml/2006/main">
+                          <a:graphicData uri="http://schemas.openxmlformats.org/drawingml/2006/picture">
+                            <pic:pic xmlns:pic="http://schemas.openxmlformats.org/drawingml/2006/picture">
+                              <pic:nvPicPr>
+                                <pic:cNvPr id="1892116934" name=""/>
+                                <pic:cNvPicPr/>
+                              </pic:nvPicPr>
+                              <pic:blipFill rotWithShape="1">
+                                <a:blip r:embed="rId15">
+                                  <a:extLst>
+                                    <a:ext uri="{28A0092B-C50C-407E-A947-70E740481C1C}">
+                                      <a14:useLocalDpi xmlns:a14="http://schemas.microsoft.com/office/drawing/2010/main" val="0"/>
+                                    </a:ext>
+                                  </a:extLst>
+                                </a:blip>
+                                <a:srcRect l="-450" t="-1" r="56867" b="28398"/>
+                                <a:stretch>
+                                  <a:fillRect/>
+                                </a:stretch>
+                              </pic:blipFill>
+                              <pic:spPr bwMode="auto">
+                                <a:xfrm>
+                                  <a:off x="0" y="0"/>
+                                  <a:ext cx="1304290" cy="236855"/>
+                                </a:xfrm>
+                                <a:prstGeom prst="rect">
+                                  <a:avLst/>
+                                </a:prstGeom>
+                                <a:ln>
+                                  <a:noFill/>
+                                </a:ln>
+                                <a:extLst>
+                                  <a:ext uri="{53640926-AAD7-44D8-BBD7-CCE9431645EC}">
+                                    <a14:shadowObscured xmlns:a14="http://schemas.microsoft.com/office/drawing/2010/main"/>
+                                  </a:ext>
+                                </a:extLst>
+                              </pic:spPr>
+                            </pic:pic>
+                          </a:graphicData>
+                        </a:graphic>
+                        <wp14:sizeRelH relativeFrom="margin">
+                          <wp14:pctWidth>0</wp14:pctWidth>
+                        </wp14:sizeRelH>
+                        <wp14:sizeRelV relativeFrom="margin">
+                          <wp14:pctHeight>0</wp14:pctHeight>
+                        </wp14:sizeRelV>
+                      </wp:anchor>
+                    </w:drawing>
+                  </w:r>
+                  <w:r>
+                    <w:drawing>
+                      <wp:anchor distT="0" distB="0" distL="114300" distR="114300" simplePos="0" relativeHeight="251661312" behindDoc="0" locked="0" layoutInCell="1" allowOverlap="1" wp14:anchorId="53A06544" wp14:editId="463915BE">
+                        <wp:simplePos x="0" y="0"/>
+                        <wp:positionH relativeFrom="margin">
+                          <wp:posOffset>1331595</wp:posOffset>
+                        </wp:positionH>
+                        <wp:positionV relativeFrom="margin">
+                          <wp:posOffset>15240</wp:posOffset>
+                        </wp:positionV>
+                        <wp:extent cx="2084070" cy="463550"/>
+                        <wp:effectExtent l="0" t="0" r="0" b="0"/>
+                        <wp:wrapSquare wrapText="bothSides"/>
+                        <wp:docPr id="848576236" name="Imagen 1"/>
+                        <wp:cNvGraphicFramePr>
+                          <a:graphicFrameLocks xmlns:a="http://schemas.openxmlformats.org/drawingml/2006/main" noChangeAspect="1"/>
+                        </wp:cNvGraphicFramePr>
+                        <a:graphic xmlns:a="http://schemas.openxmlformats.org/drawingml/2006/main">
+                          <a:graphicData uri="http://schemas.openxmlformats.org/drawingml/2006/picture">
+                            <pic:pic xmlns:pic="http://schemas.openxmlformats.org/drawingml/2006/picture">
+                              <pic:nvPicPr>
+                                <pic:cNvPr id="848576236" name=""/>
+                                <pic:cNvPicPr/>
+                              </pic:nvPicPr>
+                              <pic:blipFill rotWithShape="1">
+                                <a:blip r:embed="rId15">
+                                  <a:extLst>
+                                    <a:ext uri="{28A0092B-C50C-407E-A947-70E740481C1C}">
+                                      <a14:useLocalDpi xmlns:a14="http://schemas.microsoft.com/office/drawing/2010/main" val="0"/>
+                                    </a:ext>
+                                  </a:extLst>
+                                </a:blip>
+                                <a:srcRect l="44991"/>
+                                <a:stretch>
+                                  <a:fillRect/>
+                                </a:stretch>
+                              </pic:blipFill>
+                              <pic:spPr bwMode="auto">
+                                <a:xfrm>
+                                  <a:off x="0" y="0"/>
+                                  <a:ext cx="2084070" cy="463550"/>
+                                </a:xfrm>
+                                <a:prstGeom prst="rect">
+                                  <a:avLst/>
+                                </a:prstGeom>
+                                <a:ln>
+                                  <a:noFill/>
+                                </a:ln>
+                                <a:extLst>
+                                  <a:ext uri="{53640926-AAD7-44D8-BBD7-CCE9431645EC}">
+                                    <a14:shadowObscured xmlns:a14="http://schemas.microsoft.com/office/drawing/2010/main"/>
+                                  </a:ext>
+                                </a:extLst>
+                              </pic:spPr>
+                            </pic:pic>
+                          </a:graphicData>
+                        </a:graphic>
+                        <wp14:sizeRelH relativeFrom="margin">
+                          <wp14:pctWidth>0</wp14:pctWidth>
+                        </wp14:sizeRelH>
+                        <wp14:sizeRelV relativeFrom="margin">
+                          <wp14:pctHeight>0</wp14:pctHeight>
+                        </wp14:sizeRelV>
+                      </wp:anchor>
+                    </w:drawing>
+                  </w:r>
+                  <w:r>
+                    <w:drawing>
+                      <wp:inline distT="0" distB="0" distL="0" distR="0" wp14:anchorId="137CAF46" wp14:editId="5190082A">
+                        <wp:extent cx="3388097" cy="1251072"/>
+                        <wp:effectExtent l="0" t="0" r="3175" b="6350"/>
+                        <wp:docPr id="413827473" name="Imagen 1"/>
+                        <wp:cNvGraphicFramePr>
+                          <a:graphicFrameLocks xmlns:a="http://schemas.openxmlformats.org/drawingml/2006/main" noChangeAspect="1"/>
+                        </wp:cNvGraphicFramePr>
+                        <a:graphic xmlns:a="http://schemas.openxmlformats.org/drawingml/2006/main">
+                          <a:graphicData uri="http://schemas.openxmlformats.org/drawingml/2006/picture">
+                            <pic:pic xmlns:pic="http://schemas.openxmlformats.org/drawingml/2006/picture">
+                              <pic:nvPicPr>
+                                <pic:cNvPr id="413827473" name=""/>
+                                <pic:cNvPicPr/>
+                              </pic:nvPicPr>
+                              <pic:blipFill>
+                                <a:blip r:embed="rId16"/>
+                                <a:stretch>
+                                  <a:fillRect/>
+                                </a:stretch>
+                              </pic:blipFill>
+                              <pic:spPr>
+                                <a:xfrm>
+                                  <a:off x="0" y="0"/>
+                                  <a:ext cx="3405927" cy="1257656"/>
+                                </a:xfrm>
+                                <a:prstGeom prst="rect">
+                                  <a:avLst/>
+                                </a:prstGeom>
+                              </pic:spPr>
+                            </pic:pic>
+                          </a:graphicData>
+                        </a:graphic>
+                      </wp:inline>
+                    </w:drawing>
+                  </w:r>
+                </w:p>
+                <w:p/>
+                <w:p/>
+              </w:tc>
+              <w:tc>
+                <w:tcPr>
+                  <w:tcW w:w="5007" w:type="dxa"/>
+                </w:tcPr>
+                <w:p>
+                  <w:pPr>
+                    <w:jc w:val="both"/>
+                  </w:pPr>
+                  <w:r>
+                    <w:t xml:space="preserve">Si el préstamo se puede realizar el siguiente paso es buscar la información del libro en la base de datos, para posteriormente retornarla al controlador por medio de una respuesta predeterminada por la interfaz </w:t>
+                  </w:r>
+                  <w:r>
+                    <w:rPr>
+                      <w:b/>
+                      <w:bCs/>
+                    </w:rPr>
+                    <w:t xml:space="preserve">PrestamoResponse </w:t>
+                  </w:r>
+                  <w:r>
+                    <w:t>y por último que este retorne una respuesta en formato JSON, junto con un código de estado HTTP</w:t>
+                  </w:r>
+                </w:p>
+              </w:tc>
+            </w:tr>
+            <w:tr>
+              <w:tc>
+                <w:tcPr>
+                  <w:tcW w:w="10564" w:type="dxa"/>
+                  <w:gridSpan w:val="2"/>
+                  <w:shd w:val="clear" w:color="auto" w:fill="D9D9D9" w:themeFill="background1" w:themeFillShade="D9"/>
+                </w:tcPr>
+                <w:p>
+                  <w:pPr>
+                    <w:pStyle w:val="Subttulo"/>
+                  </w:pPr>
+                  <w:r>
+                    <w:t>OBSERVACIONES</w:t>
+                  </w:r>
+                </w:p>
+              </w:tc>
+            </w:tr>
+            <w:tr>
+              <w:tc>
+                <w:tcPr>
+                  <w:tcW w:w="10564" w:type="dxa"/>
+                  <w:gridSpan w:val="2"/>
+                </w:tcPr>
+                <w:p>
+                  <w:pPr>
+                    <w:jc w:val="both"/>
+                  </w:pPr>
+                  <w:r>
+                    <w:t xml:space="preserve">El proceso de validar se especifica a mas detalle en el diagrama de flujo </w:t>
+                  </w:r>
+                  <w:r>
+                    <w:rPr>
+                      <w:i/>
+                      <w:iCs/>
+                    </w:rPr>
+                    <w:t>validarPrestamo</w:t>
+                  </w:r>
+                  <w:r>
+                    <w:t xml:space="preserve">. Cada una de las clases, métodos y variables se especifican en el diagrama de clases descrito con anterioridad.  </w:t>
+                  </w:r>
+                </w:p>
+              </w:tc>
+            </w:tr>
+          </w:tbl>
+          <w:p/>
+          <w:p/>
+        </w:tc>
+      </w:tr>
+      <w:tr>
+        <w:trPr>
+          <w:trHeight w:val="567"/>
+        </w:trPr>
+        <w:tc>
+          <w:tcPr>
+            <w:tcW w:w="10790" w:type="dxa"/>
+            <w:gridSpan w:val="2"/>
+            <w:shd w:val="clear" w:color="auto" w:fill="A6A6A6" w:themeFill="background1" w:themeFillShade="A6"/>
+            <w:vAlign w:val="center"/>
+          </w:tcPr>
+          <w:p>
+            <w:pPr>
+              <w:pStyle w:val="Ttulo"/>
+            </w:pPr>
+            <w:r>
+              <w:lastRenderedPageBreak/>
+              <w:t>DIAGRAMA DE SECUENCIA- REALIZAR PRESTAMO</w:t>
+            </w:r>
+          </w:p>
+        </w:tc>
+      </w:tr>
+      <w:tr>
+        <w:trPr>
+          <w:trHeight w:val="567"/>
+        </w:trPr>
+        <w:tc>
+          <w:tcPr>
+            <w:tcW w:w="10790" w:type="dxa"/>
+            <w:gridSpan w:val="2"/>
+            <w:vAlign w:val="center"/>
+          </w:tcPr>
+          <w:p>
+            <w:pPr>
+              <w:pStyle w:val="Ttulo"/>
+            </w:pPr>
+            <w:r>
+              <w:lastRenderedPageBreak/>
+              <w:drawing>
+                <wp:inline distT="0" distB="0" distL="0" distR="0" wp14:anchorId="0161580A" wp14:editId="0E7B1C34">
+                  <wp:extent cx="6714490" cy="5684520"/>
+                  <wp:effectExtent l="0" t="0" r="0" b="0"/>
+                  <wp:docPr id="1036190615" name="Imagen 1"/>
+                  <wp:cNvGraphicFramePr>
+                    <a:graphicFrameLocks xmlns:a="http://schemas.openxmlformats.org/drawingml/2006/main" noChangeAspect="1"/>
+                  </wp:cNvGraphicFramePr>
+                  <a:graphic xmlns:a="http://schemas.openxmlformats.org/drawingml/2006/main">
+                    <a:graphicData uri="http://schemas.openxmlformats.org/drawingml/2006/picture">
+                      <pic:pic xmlns:pic="http://schemas.openxmlformats.org/drawingml/2006/picture">
+                        <pic:nvPicPr>
+                          <pic:cNvPr id="1036190615" name=""/>
+                          <pic:cNvPicPr/>
+                        </pic:nvPicPr>
+                        <pic:blipFill>
+                          <a:blip r:embed="rId17"/>
+                          <a:stretch>
+                            <a:fillRect/>
+                          </a:stretch>
+                        </pic:blipFill>
+                        <pic:spPr>
+                          <a:xfrm>
+                            <a:off x="0" y="0"/>
+                            <a:ext cx="6714490" cy="5684520"/>
+                          </a:xfrm>
+                          <a:prstGeom prst="rect">
+                            <a:avLst/>
+                          </a:prstGeom>
+                        </pic:spPr>
+                      </pic:pic>
+                    </a:graphicData>
+                  </a:graphic>
+                </wp:inline>
+              </w:drawing>
+            </w:r>
+          </w:p>
         </w:tc>
       </w:tr>
     </w:tbl>
     <w:p/>
     <w:sectPr>
-      <w:headerReference w:type="default" r:id="rId9"/>
+      <w:headerReference w:type="default" r:id="rId18"/>
       <w:pgSz w:w="12240" w:h="15840"/>
       <w:pgMar w:top="720" w:right="720" w:bottom="720" w:left="720" w:header="708" w:footer="708" w:gutter="0"/>
       <w:cols w:space="708"/>
@@ -3818,4 +4740,16 @@
     </a:ext>
   </a:extLst>
 </a:theme>
+</file>
+
+<file path=customXml/item1.xml><?xml version="1.0" encoding="utf-8"?>
+<b:Sources xmlns:b="http://schemas.openxmlformats.org/officeDocument/2006/bibliography" xmlns="http://schemas.openxmlformats.org/officeDocument/2006/bibliography" SelectedStyle="\APASixthEditionOfficeOnline.xsl" StyleName="APA" Version="6"/>
+</file>
+
+<file path=customXml/itemProps1.xml><?xml version="1.0" encoding="utf-8"?>
+<ds:datastoreItem xmlns:ds="http://schemas.openxmlformats.org/officeDocument/2006/customXml" ds:itemID="{BC4CE3EE-853B-41C8-B997-0A37072CE1D9}">
+  <ds:schemaRefs>
+    <ds:schemaRef ds:uri="http://schemas.openxmlformats.org/officeDocument/2006/bibliography"/>
+  </ds:schemaRefs>
+</ds:datastoreItem>
 </file>
</xml_diff>

<commit_message>
Diagramas de secuencia y doc hecho
</commit_message>
<xml_diff>
--- a/DocumentosDiagramas/ESP_ARQ.docx
+++ b/DocumentosDiagramas/ESP_ARQ.docx
@@ -72,7 +72,10 @@
           </w:p>
           <w:p>
             <w:r>
-              <w:t>Revisión 2</w:t>
+              <w:t xml:space="preserve">Revisión </w:t>
+            </w:r>
+            <w:r>
+              <w:t>1</w:t>
             </w:r>
           </w:p>
           <w:p/>
@@ -440,6 +443,7 @@
                 <w14:ligatures w14:val="none"/>
               </w:rPr>
             </w:pPr>
+            <w:proofErr w:type="spellStart"/>
             <w:r>
               <w:rPr>
                 <w:rFonts w:eastAsia="Times New Roman" w:cs="Calibri"/>
@@ -449,7 +453,19 @@
                 <w:lang w:eastAsia="es-CO"/>
                 <w14:ligatures w14:val="none"/>
               </w:rPr>
-              <w:t>Nicolle Fabiana Cadavid Noguera</w:t>
+              <w:t>Nicolle</w:t>
+            </w:r>
+            <w:proofErr w:type="spellEnd"/>
+            <w:r>
+              <w:rPr>
+                <w:rFonts w:eastAsia="Times New Roman" w:cs="Calibri"/>
+                <w:color w:val="000000"/>
+                <w:kern w:val="0"/>
+                <w:szCs w:val="24"/>
+                <w:lang w:eastAsia="es-CO"/>
+                <w14:ligatures w14:val="none"/>
+              </w:rPr>
+              <w:t xml:space="preserve"> Fabiana Cadavid Noguera</w:t>
             </w:r>
           </w:p>
         </w:tc>
@@ -552,9 +568,9 @@
                 <w:noProof/>
               </w:rPr>
               <w:drawing>
-                <wp:inline distT="0" distB="0" distL="0" distR="0" wp14:anchorId="23F493A7" wp14:editId="78D12ACE">
-                  <wp:extent cx="6858000" cy="2691130"/>
-                  <wp:effectExtent l="0" t="0" r="0" b="0"/>
+                <wp:inline distT="0" distB="0" distL="0" distR="0" wp14:anchorId="23F493A7" wp14:editId="6DD1B2B8">
+                  <wp:extent cx="6625243" cy="2599794"/>
+                  <wp:effectExtent l="0" t="0" r="4445" b="0"/>
                   <wp:docPr id="1902514443" name="Imagen 1"/>
                   <wp:cNvGraphicFramePr>
                     <a:graphicFrameLocks xmlns:a="http://schemas.openxmlformats.org/drawingml/2006/main" noChangeAspect="1"/>
@@ -575,7 +591,7 @@
                         <pic:spPr>
                           <a:xfrm>
                             <a:off x="0" y="0"/>
-                            <a:ext cx="6858000" cy="2691130"/>
+                            <a:ext cx="6627946" cy="2600855"/>
                           </a:xfrm>
                           <a:prstGeom prst="rect">
                             <a:avLst/>
@@ -588,6 +604,7 @@
               </w:drawing>
             </w:r>
           </w:p>
+          <w:p/>
         </w:tc>
       </w:tr>
       <w:tr>
@@ -683,7 +700,13 @@
                     </w:rPr>
                   </w:pPr>
                   <w:r>
-                    <w:t xml:space="preserve">El sistema de autopréstamo esta conformado por dos clientes, uno siendo el </w:t>
+                    <w:t xml:space="preserve">El sistema de autopréstamo </w:t>
+                  </w:r>
+                  <w:r>
+                    <w:t>está</w:t>
+                  </w:r>
+                  <w:r>
+                    <w:t xml:space="preserve"> conformado por dos clientes, uno siendo el </w:t>
                   </w:r>
                   <w:r>
                     <w:rPr>
@@ -693,76 +716,55 @@
                     <w:t>aplicativo móvil</w:t>
                   </w:r>
                   <w:r>
-                    <w:t xml:space="preserve"> desarrollado por medio del framework </w:t>
-                  </w:r>
+                    <w:t xml:space="preserve"> desarrollado por medio del </w:t>
+                  </w:r>
+                  <w:proofErr w:type="spellStart"/>
+                  <w:r>
+                    <w:t>framework</w:t>
+                  </w:r>
+                  <w:proofErr w:type="spellEnd"/>
+                  <w:r>
+                    <w:t xml:space="preserve"> </w:t>
+                  </w:r>
+                  <w:proofErr w:type="spellStart"/>
                   <w:r>
                     <w:rPr>
                       <w:i/>
                       <w:iCs/>
                     </w:rPr>
-                    <w:t xml:space="preserve">flutter </w:t>
-                  </w:r>
-                  <w:r>
-                    <w:rPr>
-                      <w:bCs/>
-                    </w:rPr>
-                    <w:t>en su versión</w:t>
-                  </w:r>
-                  <w:r>
-                    <w:rPr>
-                      <w:bCs/>
-                    </w:rPr>
-                    <w:t xml:space="preserve"> 3.32.8 y la </w:t>
-                  </w:r>
-                  <w:r>
-                    <w:rPr>
-                      <w:b/>
-                    </w:rPr>
-                    <w:t>aplicación de escritorio</w:t>
-                  </w:r>
-                  <w:r>
-                    <w:rPr>
-                      <w:bCs/>
-                    </w:rPr>
-                    <w:t xml:space="preserve"> desarrollada con </w:t>
-                  </w:r>
-                  <w:r>
-                    <w:rPr>
-                      <w:bCs/>
+                    <w:t>flutter</w:t>
+                  </w:r>
+                  <w:proofErr w:type="spellEnd"/>
+                  <w:r>
+                    <w:rPr>
                       <w:i/>
                       <w:iCs/>
                     </w:rPr>
-                    <w:t xml:space="preserve">java </w:t>
-                  </w:r>
-                  <w:r>
-                    <w:rPr>
-                      <w:bCs/>
-                    </w:rPr>
-                    <w:t xml:space="preserve">en su versión. Cada uno los clientes se comunican con el </w:t>
+                    <w:t xml:space="preserve"> </w:t>
+                  </w:r>
+                  <w:r>
+                    <w:rPr>
+                      <w:bCs/>
+                    </w:rPr>
+                    <w:t>en su versión</w:t>
+                  </w:r>
+                  <w:r>
+                    <w:rPr>
+                      <w:bCs/>
+                    </w:rPr>
+                    <w:t xml:space="preserve"> 3.32.8 y la </w:t>
                   </w:r>
                   <w:r>
                     <w:rPr>
                       <w:b/>
                     </w:rPr>
-                    <w:t>backend</w:t>
-                  </w:r>
-                  <w:r>
-                    <w:rPr>
-                      <w:bCs/>
-                    </w:rPr>
-                    <w:t xml:space="preserve"> por medio de una API REST a través del protocolo HTTPS. El componente del </w:t>
-                  </w:r>
-                  <w:r>
-                    <w:rPr>
-                      <w:b/>
-                    </w:rPr>
-                    <w:t xml:space="preserve">Backend </w:t>
-                  </w:r>
-                  <w:r>
-                    <w:rPr>
-                      <w:bCs/>
-                    </w:rPr>
-                    <w:t xml:space="preserve">se ejecuta a través del entorno de ejecución </w:t>
+                    <w:t>aplicación de escritorio</w:t>
+                  </w:r>
+                  <w:r>
+                    <w:rPr>
+                      <w:bCs/>
+                    </w:rPr>
+                    <w:t xml:space="preserve"> desarrollada con </w:t>
                   </w:r>
                   <w:r>
                     <w:rPr>
@@ -770,21 +772,115 @@
                       <w:i/>
                       <w:iCs/>
                     </w:rPr>
-                    <w:t>NodeJS</w:t>
-                  </w:r>
+                    <w:t xml:space="preserve">java </w:t>
+                  </w:r>
+                  <w:r>
+                    <w:rPr>
+                      <w:bCs/>
+                    </w:rPr>
+                    <w:t>en su versión</w:t>
+                  </w:r>
+                  <w:r>
+                    <w:rPr>
+                      <w:bCs/>
+                    </w:rPr>
+                    <w:t xml:space="preserve"> 22 y </w:t>
+                  </w:r>
+                  <w:proofErr w:type="spellStart"/>
                   <w:r>
                     <w:rPr>
                       <w:bCs/>
                       <w:i/>
                       <w:iCs/>
                     </w:rPr>
+                    <w:t>javafx</w:t>
+                  </w:r>
+                  <w:proofErr w:type="spellEnd"/>
+                  <w:r>
+                    <w:rPr>
+                      <w:bCs/>
+                      <w:i/>
+                      <w:iCs/>
+                    </w:rPr>
+                    <w:t xml:space="preserve"> en su versión 24.0.2</w:t>
+                  </w:r>
+                  <w:r>
+                    <w:rPr>
+                      <w:bCs/>
+                    </w:rPr>
+                    <w:t xml:space="preserve">. Cada uno los clientes se comunican con el </w:t>
+                  </w:r>
+                  <w:proofErr w:type="spellStart"/>
+                  <w:r>
+                    <w:rPr>
+                      <w:b/>
+                    </w:rPr>
+                    <w:t>backend</w:t>
+                  </w:r>
+                  <w:proofErr w:type="spellEnd"/>
+                  <w:r>
+                    <w:rPr>
+                      <w:bCs/>
+                    </w:rPr>
+                    <w:t xml:space="preserve"> por medio de una API REST a través del protocolo HTTPS. El componente del </w:t>
+                  </w:r>
+                  <w:proofErr w:type="spellStart"/>
+                  <w:r>
+                    <w:rPr>
+                      <w:b/>
+                    </w:rPr>
+                    <w:t>Backend</w:t>
+                  </w:r>
+                  <w:proofErr w:type="spellEnd"/>
+                  <w:r>
+                    <w:rPr>
+                      <w:b/>
+                    </w:rPr>
                     <w:t xml:space="preserve"> </w:t>
                   </w:r>
                   <w:r>
                     <w:rPr>
                       <w:bCs/>
                     </w:rPr>
-                    <w:t>en su versión 22.16.0, este se encuentra desplegado en una máquina virtual (VM) con un sistema operativo Red Hat Enterprise Linux en su versión 9.6</w:t>
+                    <w:t xml:space="preserve">se ejecuta a través del entorno de ejecución </w:t>
+                  </w:r>
+                  <w:proofErr w:type="spellStart"/>
+                  <w:r>
+                    <w:rPr>
+                      <w:bCs/>
+                      <w:i/>
+                      <w:iCs/>
+                    </w:rPr>
+                    <w:t>NodeJS</w:t>
+                  </w:r>
+                  <w:proofErr w:type="spellEnd"/>
+                  <w:r>
+                    <w:rPr>
+                      <w:bCs/>
+                      <w:i/>
+                      <w:iCs/>
+                    </w:rPr>
+                    <w:t xml:space="preserve"> </w:t>
+                  </w:r>
+                  <w:r>
+                    <w:rPr>
+                      <w:bCs/>
+                    </w:rPr>
+                    <w:t xml:space="preserve">en su versión 22.16.0, este se encuentra desplegado en una máquina virtual (VM) con un sistema operativo Red </w:t>
+                  </w:r>
+                  <w:proofErr w:type="spellStart"/>
+                  <w:r>
+                    <w:rPr>
+                      <w:bCs/>
+                    </w:rPr>
+                    <w:t>Hat</w:t>
+                  </w:r>
+                  <w:proofErr w:type="spellEnd"/>
+                  <w:r>
+                    <w:rPr>
+                      <w:bCs/>
+                    </w:rPr>
+                    <w:t xml:space="preserve"> Enterprise Linux en su versión 9.6</w:t>
                   </w:r>
                   <w:r>
                     <w:rPr>
@@ -821,11 +917,19 @@
                     </w:rPr>
                     <w:t xml:space="preserve">protocolo TCP/IP el </w:t>
                   </w:r>
+                  <w:proofErr w:type="spellStart"/>
                   <w:r>
                     <w:rPr>
                       <w:b/>
                     </w:rPr>
-                    <w:t xml:space="preserve">backend </w:t>
+                    <w:t>backend</w:t>
+                  </w:r>
+                  <w:proofErr w:type="spellEnd"/>
+                  <w:r>
+                    <w:rPr>
+                      <w:b/>
+                    </w:rPr>
+                    <w:t xml:space="preserve"> </w:t>
                   </w:r>
                   <w:r>
                     <w:rPr>
@@ -833,13 +937,41 @@
                     </w:rPr>
                     <w:t xml:space="preserve">se comunica con un </w:t>
                   </w:r>
+                  <w:proofErr w:type="spellStart"/>
                   <w:r>
                     <w:rPr>
                       <w:bCs/>
                       <w:i/>
                       <w:iCs/>
                     </w:rPr>
-                    <w:t xml:space="preserve">Database Management System </w:t>
+                    <w:t>Database</w:t>
+                  </w:r>
+                  <w:proofErr w:type="spellEnd"/>
+                  <w:r>
+                    <w:rPr>
+                      <w:bCs/>
+                      <w:i/>
+                      <w:iCs/>
+                    </w:rPr>
+                    <w:t xml:space="preserve"> Management </w:t>
+                  </w:r>
+                  <w:proofErr w:type="spellStart"/>
+                  <w:r>
+                    <w:rPr>
+                      <w:bCs/>
+                      <w:i/>
+                      <w:iCs/>
+                    </w:rPr>
+                    <w:t>System</w:t>
+                  </w:r>
+                  <w:proofErr w:type="spellEnd"/>
+                  <w:r>
+                    <w:rPr>
+                      <w:bCs/>
+                      <w:i/>
+                      <w:iCs/>
+                    </w:rPr>
+                    <w:t xml:space="preserve"> </w:t>
                   </w:r>
                   <w:r>
                     <w:rPr>
@@ -881,7 +1013,6 @@
                     <w:jc w:val="both"/>
                   </w:pPr>
                   <w:r>
-                    <w:lastRenderedPageBreak/>
                     <w:t>OBSERVACIÓN</w:t>
                   </w:r>
                 </w:p>
@@ -927,13 +1058,13 @@
     <w:tbl>
       <w:tblPr>
         <w:tblStyle w:val="Tablaconcuadrcula"/>
-        <w:tblW w:w="0" w:type="auto"/>
+        <w:tblW w:w="10768" w:type="dxa"/>
         <w:tblLayout w:type="fixed"/>
         <w:tblLook w:val="04A0" w:firstRow="1" w:lastRow="0" w:firstColumn="1" w:lastColumn="0" w:noHBand="0" w:noVBand="1"/>
       </w:tblPr>
       <w:tblGrid>
         <w:gridCol w:w="2405"/>
-        <w:gridCol w:w="8385"/>
+        <w:gridCol w:w="8363"/>
       </w:tblGrid>
       <w:tr>
         <w:trPr>
@@ -941,7 +1072,7 @@
         </w:trPr>
         <w:tc>
           <w:tcPr>
-            <w:tcW w:w="10790" w:type="dxa"/>
+            <w:tcW w:w="10768" w:type="dxa"/>
             <w:gridSpan w:val="2"/>
             <w:shd w:val="clear" w:color="auto" w:fill="808080" w:themeFill="background1" w:themeFillShade="80"/>
             <w:vAlign w:val="center"/>
@@ -963,7 +1094,7 @@
         </w:trPr>
         <w:tc>
           <w:tcPr>
-            <w:tcW w:w="10790" w:type="dxa"/>
+            <w:tcW w:w="10768" w:type="dxa"/>
             <w:gridSpan w:val="2"/>
             <w:shd w:val="clear" w:color="auto" w:fill="A6A6A6" w:themeFill="background1" w:themeFillShade="A6"/>
             <w:vAlign w:val="center"/>
@@ -981,7 +1112,7 @@
       <w:tr>
         <w:tc>
           <w:tcPr>
-            <w:tcW w:w="10790" w:type="dxa"/>
+            <w:tcW w:w="10768" w:type="dxa"/>
             <w:gridSpan w:val="2"/>
           </w:tcPr>
           <w:p>
@@ -1068,14 +1199,22 @@
         </w:tc>
         <w:tc>
           <w:tcPr>
-            <w:tcW w:w="8385" w:type="dxa"/>
+            <w:tcW w:w="8363" w:type="dxa"/>
           </w:tcPr>
           <w:p>
             <w:pPr>
               <w:jc w:val="both"/>
             </w:pPr>
             <w:r>
-              <w:t>El siguiente diagrama de secuencia representa el proceso general que se realiza en el backend cuando desde la aplicación móvil, se hace la solicitud de un préstamo.</w:t>
+              <w:t xml:space="preserve">El siguiente diagrama de secuencia representa el proceso general que se realiza en el </w:t>
+            </w:r>
+            <w:proofErr w:type="spellStart"/>
+            <w:r>
+              <w:t>backend</w:t>
+            </w:r>
+            <w:proofErr w:type="spellEnd"/>
+            <w:r>
+              <w:t xml:space="preserve"> cuando desde la aplicación móvil, se hace la solicitud de un préstamo.</w:t>
             </w:r>
           </w:p>
         </w:tc>
@@ -1083,7 +1222,7 @@
       <w:tr>
         <w:tc>
           <w:tcPr>
-            <w:tcW w:w="10790" w:type="dxa"/>
+            <w:tcW w:w="10768" w:type="dxa"/>
             <w:gridSpan w:val="2"/>
             <w:shd w:val="clear" w:color="auto" w:fill="BFBFBF" w:themeFill="background1" w:themeFillShade="BF"/>
           </w:tcPr>
@@ -1100,14 +1239,14 @@
       <w:tr>
         <w:tc>
           <w:tcPr>
-            <w:tcW w:w="10790" w:type="dxa"/>
+            <w:tcW w:w="10768" w:type="dxa"/>
             <w:gridSpan w:val="2"/>
           </w:tcPr>
           <w:p/>
           <w:tbl>
             <w:tblPr>
               <w:tblStyle w:val="Tablaconcuadrcula"/>
-              <w:tblW w:w="0" w:type="auto"/>
+              <w:tblW w:w="10564" w:type="dxa"/>
               <w:tblLook w:val="04A0" w:firstRow="1" w:lastRow="0" w:firstColumn="1" w:lastColumn="0" w:noHBand="0" w:noVBand="1"/>
             </w:tblPr>
             <w:tblGrid>
@@ -1117,14 +1256,8 @@
             <w:tr>
               <w:tc>
                 <w:tcPr>
-                  <w:tcW w:w="5557" w:type="dxa"/>
-                </w:tcPr>
-                <w:p/>
-              </w:tc>
-              <w:tc>
-                <w:tcPr>
-                  <w:tcW w:w="5007" w:type="dxa"/>
-                  <w:shd w:val="clear" w:color="auto" w:fill="D9D9D9" w:themeFill="background1" w:themeFillShade="D9"/>
+                  <w:tcW w:w="10564" w:type="dxa"/>
+                  <w:gridSpan w:val="2"/>
                 </w:tcPr>
                 <w:p>
                   <w:pPr>
@@ -1144,6 +1277,9 @@
                 </w:tcPr>
                 <w:p>
                   <w:r>
+                    <w:rPr>
+                      <w:noProof/>
+                    </w:rPr>
                     <w:lastRenderedPageBreak/>
                     <w:drawing>
                       <wp:inline distT="0" distB="0" distL="0" distR="0" wp14:anchorId="11338E1D" wp14:editId="55EB8F46">
@@ -1199,8 +1335,17 @@
                     <w:t>El</w:t>
                   </w:r>
                   <w:r>
-                    <w:t xml:space="preserve"> aplicativo móvil envía una petición HTTP a través de un endpoint identificado con la ruta /</w:t>
-                  </w:r>
+                    <w:t xml:space="preserve"> aplicativo móvil envía una petición HTTP a través de un </w:t>
+                  </w:r>
+                  <w:proofErr w:type="spellStart"/>
+                  <w:r>
+                    <w:t>endpoint</w:t>
+                  </w:r>
+                  <w:proofErr w:type="spellEnd"/>
+                  <w:r>
+                    <w:t xml:space="preserve"> identificado con la ruta /</w:t>
+                  </w:r>
+                  <w:proofErr w:type="spellStart"/>
                   <w:r>
                     <w:rPr>
                       <w:b/>
@@ -1208,6 +1353,7 @@
                     </w:rPr>
                     <w:t>solicitudPrestamo</w:t>
                   </w:r>
+                  <w:proofErr w:type="spellEnd"/>
                   <w:r>
                     <w:rPr>
                       <w:b/>
@@ -1218,12 +1364,21 @@
                   <w:r>
                     <w:t xml:space="preserve">definido en el </w:t>
                   </w:r>
+                  <w:proofErr w:type="spellStart"/>
                   <w:r>
                     <w:rPr>
                       <w:b/>
                       <w:bCs/>
                     </w:rPr>
-                    <w:t xml:space="preserve">Router. </w:t>
+                    <w:t>Router</w:t>
+                  </w:r>
+                  <w:proofErr w:type="spellEnd"/>
+                  <w:r>
+                    <w:rPr>
+                      <w:b/>
+                      <w:bCs/>
+                    </w:rPr>
+                    <w:t xml:space="preserve">. </w:t>
                   </w:r>
                 </w:p>
                 <w:p>
@@ -1244,8 +1399,17 @@
                     </w:rPr>
                   </w:pPr>
                   <w:r>
-                    <w:t xml:space="preserve">Para poder acceder a cada uno de los API endpoint, es necesario pasar por el </w:t>
-                  </w:r>
+                    <w:t xml:space="preserve">Para poder acceder a cada uno de los API </w:t>
+                  </w:r>
+                  <w:proofErr w:type="spellStart"/>
+                  <w:r>
+                    <w:t>endpoint</w:t>
+                  </w:r>
+                  <w:proofErr w:type="spellEnd"/>
+                  <w:r>
+                    <w:t xml:space="preserve">, es necesario pasar por el </w:t>
+                  </w:r>
+                  <w:proofErr w:type="spellStart"/>
                   <w:r>
                     <w:rPr>
                       <w:b/>
@@ -1253,6 +1417,7 @@
                     </w:rPr>
                     <w:t>AuthMiddleware</w:t>
                   </w:r>
+                  <w:proofErr w:type="spellEnd"/>
                   <w:r>
                     <w:rPr>
                       <w:b/>
@@ -1278,34 +1443,77 @@
                     <w:t xml:space="preserve"> la vigencia del token</w:t>
                   </w:r>
                   <w:r>
-                    <w:t xml:space="preserve"> JWT enviado en la petición HTTP, por medio del header </w:t>
-                  </w:r>
+                    <w:t xml:space="preserve"> JWT enviado en la petición HTTP, por medio del </w:t>
+                  </w:r>
+                  <w:proofErr w:type="spellStart"/>
+                  <w:r>
+                    <w:t>header</w:t>
+                  </w:r>
+                  <w:proofErr w:type="spellEnd"/>
+                  <w:r>
+                    <w:t xml:space="preserve"> </w:t>
+                  </w:r>
+                  <w:proofErr w:type="spellStart"/>
                   <w:r>
                     <w:rPr>
                       <w:i/>
                       <w:iCs/>
                     </w:rPr>
-                    <w:t xml:space="preserve">Authentication </w:t>
-                  </w:r>
-                  <w:r>
-                    <w:t xml:space="preserve">con la estrategia Bearer, en el caso que exista algún tipo de inconveniente, se retornan un estado HTTP, junto a un mensaje, en donde se indica que el usuario no puede ser autenticado para usar la ruta.  Si el token es válido, el flujo de la petición continua, en este caso se invoca el método </w:t>
-                  </w:r>
+                    <w:t>Authentication</w:t>
+                  </w:r>
+                  <w:proofErr w:type="spellEnd"/>
                   <w:r>
                     <w:rPr>
                       <w:i/>
                       <w:iCs/>
                     </w:rPr>
-                    <w:t>validarSolicitudPrestamo del</w:t>
-                  </w:r>
-                  <w:r>
                     <w:t xml:space="preserve"> </w:t>
                   </w:r>
                   <w:r>
+                    <w:t xml:space="preserve">con la estrategia </w:t>
+                  </w:r>
+                  <w:proofErr w:type="spellStart"/>
+                  <w:r>
+                    <w:t>Bearer</w:t>
+                  </w:r>
+                  <w:proofErr w:type="spellEnd"/>
+                  <w:r>
+                    <w:t xml:space="preserve">, en el caso que exista algún tipo de inconveniente, se retornan un estado HTTP, junto a un mensaje, en donde se indica que el usuario no puede ser autenticado para usar la ruta.  Si el token es válido, el flujo de la petición continua, en este caso se invoca el método </w:t>
+                  </w:r>
+                  <w:proofErr w:type="spellStart"/>
+                  <w:r>
+                    <w:rPr>
+                      <w:i/>
+                      <w:iCs/>
+                    </w:rPr>
+                    <w:t>validarSolicitudPrestamo</w:t>
+                  </w:r>
+                  <w:proofErr w:type="spellEnd"/>
+                  <w:r>
+                    <w:rPr>
+                      <w:i/>
+                      <w:iCs/>
+                    </w:rPr>
+                    <w:t xml:space="preserve"> del</w:t>
+                  </w:r>
+                  <w:r>
+                    <w:t xml:space="preserve"> </w:t>
+                  </w:r>
+                  <w:proofErr w:type="spellStart"/>
+                  <w:r>
                     <w:rPr>
                       <w:b/>
                       <w:bCs/>
                     </w:rPr>
-                    <w:t>AutoprestamoController.</w:t>
+                    <w:t>AutoprestamoController</w:t>
+                  </w:r>
+                  <w:proofErr w:type="spellEnd"/>
+                  <w:r>
+                    <w:rPr>
+                      <w:b/>
+                      <w:bCs/>
+                    </w:rPr>
+                    <w:t>.</w:t>
                   </w:r>
                 </w:p>
                 <w:p>
@@ -1323,6 +1531,9 @@
                 </w:tcPr>
                 <w:p>
                   <w:r>
+                    <w:rPr>
+                      <w:noProof/>
+                    </w:rPr>
                     <w:drawing>
                       <wp:anchor distT="0" distB="0" distL="114300" distR="114300" simplePos="0" relativeHeight="251658240" behindDoc="0" locked="0" layoutInCell="1" allowOverlap="1" wp14:anchorId="3891B4C1" wp14:editId="59A65083">
                         <wp:simplePos x="0" y="0"/>
@@ -1386,6 +1597,9 @@
                 <w:p/>
                 <w:p>
                   <w:r>
+                    <w:rPr>
+                      <w:noProof/>
+                    </w:rPr>
                     <w:drawing>
                       <wp:inline distT="0" distB="0" distL="0" distR="0" wp14:anchorId="3E599844" wp14:editId="6D54B0C2">
                         <wp:extent cx="3404870" cy="827405"/>
@@ -1431,6 +1645,9 @@
                 </w:p>
                 <w:p>
                   <w:r>
+                    <w:rPr>
+                      <w:noProof/>
+                    </w:rPr>
                     <w:drawing>
                       <wp:anchor distT="0" distB="0" distL="114300" distR="114300" simplePos="0" relativeHeight="251659264" behindDoc="0" locked="0" layoutInCell="1" allowOverlap="1" wp14:anchorId="3A82EFDF" wp14:editId="723A4339">
                         <wp:simplePos x="0" y="0"/>
@@ -1500,6 +1717,9 @@
                 <w:p/>
                 <w:p>
                   <w:r>
+                    <w:rPr>
+                      <w:noProof/>
+                    </w:rPr>
                     <w:drawing>
                       <wp:anchor distT="0" distB="0" distL="114300" distR="114300" simplePos="0" relativeHeight="251660288" behindDoc="0" locked="0" layoutInCell="1" allowOverlap="1" wp14:anchorId="240CFF9B" wp14:editId="4728C67B">
                         <wp:simplePos x="0" y="0"/>
@@ -1585,6 +1805,7 @@
                   <w:r>
                     <w:t xml:space="preserve"> </w:t>
                   </w:r>
+                  <w:proofErr w:type="spellStart"/>
                   <w:r>
                     <w:rPr>
                       <w:b/>
@@ -1592,6 +1813,7 @@
                     </w:rPr>
                     <w:t>consultarValidaciones</w:t>
                   </w:r>
+                  <w:proofErr w:type="spellEnd"/>
                   <w:r>
                     <w:rPr>
                       <w:b/>
@@ -1605,6 +1827,7 @@
                   <w:r>
                     <w:t xml:space="preserve">a cada uno de los métodos que se invocan en </w:t>
                   </w:r>
+                  <w:proofErr w:type="spellStart"/>
                   <w:r>
                     <w:rPr>
                       <w:b/>
@@ -1612,6 +1835,7 @@
                     </w:rPr>
                     <w:t>AutoprestamoService</w:t>
                   </w:r>
+                  <w:proofErr w:type="spellEnd"/>
                   <w:r>
                     <w:rPr>
                       <w:b/>
@@ -1631,45 +1855,136 @@
                   <w:r>
                     <w:t xml:space="preserve">, estos siendo </w:t>
                   </w:r>
+                  <w:proofErr w:type="spellStart"/>
                   <w:r>
                     <w:rPr>
                       <w:i/>
                       <w:iCs/>
                     </w:rPr>
-                    <w:t xml:space="preserve">consultarLibro, tipoColeccion, consultarLibroPrestado, consultarMultas, calcularPrestamosActivos, </w:t>
-                  </w:r>
-                  <w:r>
-                    <w:t xml:space="preserve"> </w:t>
-                  </w:r>
-                  <w:r>
-                    <w:rPr>
-                      <w:b/>
-                      <w:bCs/>
-                    </w:rPr>
-                    <w:t xml:space="preserve">AutoConsultasRepository, </w:t>
-                  </w:r>
-                  <w:r>
-                    <w:t xml:space="preserve">encargado de obtener </w:t>
-                  </w:r>
-                  <w:r>
-                    <w:t xml:space="preserve">la información de la base de datos </w:t>
-                  </w:r>
-                  <w:r>
-                    <w:rPr>
-                      <w:b/>
-                      <w:bCs/>
-                    </w:rPr>
-                    <w:t xml:space="preserve">biblioteca </w:t>
-                  </w:r>
-                  <w:r>
-                    <w:t xml:space="preserve">a través de la clase </w:t>
-                  </w:r>
+                    <w:t>consultarLibro</w:t>
+                  </w:r>
+                  <w:proofErr w:type="spellEnd"/>
                   <w:r>
                     <w:rPr>
                       <w:i/>
                       <w:iCs/>
                     </w:rPr>
-                    <w:t xml:space="preserve">MySqlDBC, </w:t>
+                    <w:t xml:space="preserve">, </w:t>
+                  </w:r>
+                  <w:proofErr w:type="spellStart"/>
+                  <w:r>
+                    <w:rPr>
+                      <w:i/>
+                      <w:iCs/>
+                    </w:rPr>
+                    <w:t>tipoColeccion</w:t>
+                  </w:r>
+                  <w:proofErr w:type="spellEnd"/>
+                  <w:r>
+                    <w:rPr>
+                      <w:i/>
+                      <w:iCs/>
+                    </w:rPr>
+                    <w:t xml:space="preserve">, </w:t>
+                  </w:r>
+                  <w:proofErr w:type="spellStart"/>
+                  <w:r>
+                    <w:rPr>
+                      <w:i/>
+                      <w:iCs/>
+                    </w:rPr>
+                    <w:t>consultarLibroPrestado</w:t>
+                  </w:r>
+                  <w:proofErr w:type="spellEnd"/>
+                  <w:r>
+                    <w:rPr>
+                      <w:i/>
+                      <w:iCs/>
+                    </w:rPr>
+                    <w:t xml:space="preserve">, </w:t>
+                  </w:r>
+                  <w:proofErr w:type="spellStart"/>
+                  <w:r>
+                    <w:rPr>
+                      <w:i/>
+                      <w:iCs/>
+                    </w:rPr>
+                    <w:t>consultarMultas</w:t>
+                  </w:r>
+                  <w:proofErr w:type="spellEnd"/>
+                  <w:r>
+                    <w:rPr>
+                      <w:i/>
+                      <w:iCs/>
+                    </w:rPr>
+                    <w:t xml:space="preserve">, </w:t>
+                  </w:r>
+                  <w:proofErr w:type="spellStart"/>
+                  <w:r>
+                    <w:rPr>
+                      <w:i/>
+                      <w:iCs/>
+                    </w:rPr>
+                    <w:t>calcularPrestamosActivos</w:t>
+                  </w:r>
+                  <w:proofErr w:type="spellEnd"/>
+                  <w:r>
+                    <w:rPr>
+                      <w:i/>
+                      <w:iCs/>
+                    </w:rPr>
+                    <w:t xml:space="preserve">, </w:t>
+                  </w:r>
+                  <w:r>
+                    <w:t xml:space="preserve"> </w:t>
+                  </w:r>
+                  <w:proofErr w:type="spellStart"/>
+                  <w:r>
+                    <w:rPr>
+                      <w:b/>
+                      <w:bCs/>
+                    </w:rPr>
+                    <w:t>AutoConsultasRepository</w:t>
+                  </w:r>
+                  <w:proofErr w:type="spellEnd"/>
+                  <w:r>
+                    <w:rPr>
+                      <w:b/>
+                      <w:bCs/>
+                    </w:rPr>
+                    <w:t xml:space="preserve">, </w:t>
+                  </w:r>
+                  <w:r>
+                    <w:t xml:space="preserve">encargado de obtener </w:t>
+                  </w:r>
+                  <w:r>
+                    <w:t xml:space="preserve">la información de la base de datos </w:t>
+                  </w:r>
+                  <w:r>
+                    <w:rPr>
+                      <w:b/>
+                      <w:bCs/>
+                    </w:rPr>
+                    <w:t xml:space="preserve">biblioteca </w:t>
+                  </w:r>
+                  <w:r>
+                    <w:t xml:space="preserve">a través de la clase </w:t>
+                  </w:r>
+                  <w:proofErr w:type="spellStart"/>
+                  <w:r>
+                    <w:rPr>
+                      <w:i/>
+                      <w:iCs/>
+                    </w:rPr>
+                    <w:t>MySqlDBC</w:t>
+                  </w:r>
+                  <w:proofErr w:type="spellEnd"/>
+                  <w:r>
+                    <w:rPr>
+                      <w:i/>
+                      <w:iCs/>
+                    </w:rPr>
+                    <w:t xml:space="preserve">, </w:t>
                   </w:r>
                   <w:r>
                     <w:t>esta retorna una variable genérica T</w:t>
@@ -1696,6 +2011,9 @@
                 </w:tcPr>
                 <w:p>
                   <w:r>
+                    <w:rPr>
+                      <w:noProof/>
+                    </w:rPr>
                     <w:lastRenderedPageBreak/>
                     <w:drawing>
                       <wp:anchor distT="0" distB="0" distL="114300" distR="114300" simplePos="0" relativeHeight="251662336" behindDoc="0" locked="0" layoutInCell="1" allowOverlap="1" wp14:anchorId="5FE5553F" wp14:editId="67B02718">
@@ -1763,6 +2081,9 @@
                     </w:drawing>
                   </w:r>
                   <w:r>
+                    <w:rPr>
+                      <w:noProof/>
+                    </w:rPr>
                     <w:drawing>
                       <wp:anchor distT="0" distB="0" distL="114300" distR="114300" simplePos="0" relativeHeight="251661312" behindDoc="0" locked="0" layoutInCell="1" allowOverlap="1" wp14:anchorId="53A06544" wp14:editId="463915BE">
                         <wp:simplePos x="0" y="0"/>
@@ -1829,6 +2150,9 @@
                     </w:drawing>
                   </w:r>
                   <w:r>
+                    <w:rPr>
+                      <w:noProof/>
+                    </w:rPr>
                     <w:drawing>
                       <wp:inline distT="0" distB="0" distL="0" distR="0" wp14:anchorId="137CAF46" wp14:editId="5190082A">
                         <wp:extent cx="3388097" cy="1251072"/>
@@ -1880,12 +2204,21 @@
                   <w:r>
                     <w:t xml:space="preserve">Si el préstamo se puede realizar el siguiente paso es buscar la información del libro en la base de datos, para posteriormente retornarla al controlador por medio de una respuesta predeterminada por la interfaz </w:t>
                   </w:r>
+                  <w:proofErr w:type="spellStart"/>
                   <w:r>
                     <w:rPr>
                       <w:b/>
                       <w:bCs/>
                     </w:rPr>
-                    <w:t xml:space="preserve">PrestamoResponse </w:t>
+                    <w:t>PrestamoResponse</w:t>
+                  </w:r>
+                  <w:proofErr w:type="spellEnd"/>
+                  <w:r>
+                    <w:rPr>
+                      <w:b/>
+                      <w:bCs/>
+                    </w:rPr>
+                    <w:t xml:space="preserve"> </w:t>
                   </w:r>
                   <w:r>
                     <w:t>y por último que este retorne una respuesta en formato JSON, junto con un código de estado HTTP</w:t>
@@ -1921,8 +2254,15 @@
                     <w:jc w:val="both"/>
                   </w:pPr>
                   <w:r>
-                    <w:t xml:space="preserve">El proceso de validar se especifica a mas detalle en el diagrama de flujo </w:t>
-                  </w:r>
+                    <w:t xml:space="preserve">El proceso de validar se especifica a </w:t>
+                  </w:r>
+                  <w:r>
+                    <w:t>más</w:t>
+                  </w:r>
+                  <w:r>
+                    <w:t xml:space="preserve"> detalle en el diagrama de flujo </w:t>
+                  </w:r>
+                  <w:proofErr w:type="spellStart"/>
                   <w:r>
                     <w:rPr>
                       <w:i/>
@@ -1930,6 +2270,7 @@
                     </w:rPr>
                     <w:t>validarPrestamo</w:t>
                   </w:r>
+                  <w:proofErr w:type="spellEnd"/>
                   <w:r>
                     <w:t xml:space="preserve">. Cada una de las clases, métodos y variables se especifican en el diagrama de clases descrito con anterioridad.  </w:t>
                   </w:r>
@@ -1937,7 +2278,6 @@
               </w:tc>
             </w:tr>
           </w:tbl>
-          <w:p/>
           <w:p/>
         </w:tc>
       </w:tr>
@@ -1947,7 +2287,7 @@
         </w:trPr>
         <w:tc>
           <w:tcPr>
-            <w:tcW w:w="10790" w:type="dxa"/>
+            <w:tcW w:w="10768" w:type="dxa"/>
             <w:gridSpan w:val="2"/>
             <w:shd w:val="clear" w:color="auto" w:fill="A6A6A6" w:themeFill="background1" w:themeFillShade="A6"/>
             <w:vAlign w:val="center"/>
@@ -1969,7 +2309,7 @@
         </w:trPr>
         <w:tc>
           <w:tcPr>
-            <w:tcW w:w="10790" w:type="dxa"/>
+            <w:tcW w:w="10768" w:type="dxa"/>
             <w:gridSpan w:val="2"/>
             <w:vAlign w:val="center"/>
           </w:tcPr>
@@ -1980,10 +2320,10 @@
             <w:r>
               <w:lastRenderedPageBreak/>
               <w:drawing>
-                <wp:inline distT="0" distB="0" distL="0" distR="0" wp14:anchorId="0161580A" wp14:editId="0E7B1C34">
-                  <wp:extent cx="6714490" cy="5684520"/>
-                  <wp:effectExtent l="0" t="0" r="0" b="0"/>
-                  <wp:docPr id="1036190615" name="Imagen 1"/>
+                <wp:inline distT="0" distB="0" distL="0" distR="0" wp14:anchorId="3035B83E" wp14:editId="2BBC8521">
+                  <wp:extent cx="6476132" cy="5486400"/>
+                  <wp:effectExtent l="0" t="0" r="1270" b="0"/>
+                  <wp:docPr id="1216627206" name="Imagen 1"/>
                   <wp:cNvGraphicFramePr>
                     <a:graphicFrameLocks xmlns:a="http://schemas.openxmlformats.org/drawingml/2006/main" noChangeAspect="1"/>
                   </wp:cNvGraphicFramePr>
@@ -1991,7 +2331,7 @@
                     <a:graphicData uri="http://schemas.openxmlformats.org/drawingml/2006/picture">
                       <pic:pic xmlns:pic="http://schemas.openxmlformats.org/drawingml/2006/picture">
                         <pic:nvPicPr>
-                          <pic:cNvPr id="1036190615" name=""/>
+                          <pic:cNvPr id="1216627206" name=""/>
                           <pic:cNvPicPr/>
                         </pic:nvPicPr>
                         <pic:blipFill>
@@ -2003,7 +2343,7 @@
                         <pic:spPr>
                           <a:xfrm>
                             <a:off x="0" y="0"/>
-                            <a:ext cx="6714490" cy="5684520"/>
+                            <a:ext cx="6483300" cy="5492473"/>
                           </a:xfrm>
                           <a:prstGeom prst="rect">
                             <a:avLst/>
@@ -2018,10 +2358,1615 @@
           </w:p>
         </w:tc>
       </w:tr>
+      <w:tr>
+        <w:trPr>
+          <w:trHeight w:val="567"/>
+        </w:trPr>
+        <w:tc>
+          <w:tcPr>
+            <w:tcW w:w="2405" w:type="dxa"/>
+            <w:shd w:val="clear" w:color="auto" w:fill="BFBFBF" w:themeFill="background1" w:themeFillShade="BF"/>
+          </w:tcPr>
+          <w:p>
+            <w:pPr>
+              <w:pStyle w:val="Subttulo"/>
+            </w:pPr>
+            <w:r>
+              <w:t>DESCRIPCIÓN</w:t>
+            </w:r>
+          </w:p>
+        </w:tc>
+        <w:tc>
+          <w:tcPr>
+            <w:tcW w:w="8363" w:type="dxa"/>
+            <w:vAlign w:val="center"/>
+          </w:tcPr>
+          <w:p>
+            <w:pPr>
+              <w:jc w:val="both"/>
+            </w:pPr>
+            <w:r>
+              <w:t>El siguiente diagrama de secuencia representa el proceso que se implementa cuando se confirma la realización de un préstamo, es decir calcular el respectivo tiempo y guardar la información en la base de datos.</w:t>
+            </w:r>
+          </w:p>
+        </w:tc>
+      </w:tr>
+      <w:tr>
+        <w:trPr>
+          <w:trHeight w:val="567"/>
+        </w:trPr>
+        <w:tc>
+          <w:tcPr>
+            <w:tcW w:w="10768" w:type="dxa"/>
+            <w:gridSpan w:val="2"/>
+            <w:shd w:val="clear" w:color="auto" w:fill="BFBFBF" w:themeFill="background1" w:themeFillShade="BF"/>
+          </w:tcPr>
+          <w:p>
+            <w:pPr>
+              <w:pStyle w:val="Subttulo"/>
+            </w:pPr>
+            <w:r>
+              <w:t>ESPECIFICACIONES</w:t>
+            </w:r>
+          </w:p>
+        </w:tc>
+      </w:tr>
+      <w:tr>
+        <w:trPr>
+          <w:trHeight w:val="567"/>
+        </w:trPr>
+        <w:tc>
+          <w:tcPr>
+            <w:tcW w:w="10768" w:type="dxa"/>
+            <w:gridSpan w:val="2"/>
+          </w:tcPr>
+          <w:tbl>
+            <w:tblPr>
+              <w:tblStyle w:val="Tablaconcuadrcula"/>
+              <w:tblW w:w="0" w:type="auto"/>
+              <w:tblLook w:val="04A0" w:firstRow="1" w:lastRow="0" w:firstColumn="1" w:lastColumn="0" w:noHBand="0" w:noVBand="1"/>
+            </w:tblPr>
+            <w:tblGrid>
+              <w:gridCol w:w="5273"/>
+              <w:gridCol w:w="5242"/>
+            </w:tblGrid>
+            <w:tr>
+              <w:tc>
+                <w:tcPr>
+                  <w:tcW w:w="10515" w:type="dxa"/>
+                  <w:gridSpan w:val="2"/>
+                  <w:shd w:val="clear" w:color="auto" w:fill="D9D9D9" w:themeFill="background1" w:themeFillShade="D9"/>
+                </w:tcPr>
+                <w:p>
+                  <w:pPr>
+                    <w:pStyle w:val="Subttulo"/>
+                  </w:pPr>
+                  <w:r>
+                    <w:t>RESPONSABILIDAD</w:t>
+                  </w:r>
+                </w:p>
+              </w:tc>
+            </w:tr>
+            <w:tr>
+              <w:tc>
+                <w:tcPr>
+                  <w:tcW w:w="5273" w:type="dxa"/>
+                  <w:vAlign w:val="center"/>
+                </w:tcPr>
+                <w:p>
+                  <w:pPr>
+                    <w:pStyle w:val="Subttulo"/>
+                  </w:pPr>
+                  <w:r>
+                    <w:lastRenderedPageBreak/>
+                    <w:drawing>
+                      <wp:inline distT="0" distB="0" distL="0" distR="0" wp14:anchorId="1CF8834A" wp14:editId="548D3CEB">
+                        <wp:extent cx="3211975" cy="1376688"/>
+                        <wp:effectExtent l="0" t="0" r="7620" b="0"/>
+                        <wp:docPr id="480047822" name="Imagen 1"/>
+                        <wp:cNvGraphicFramePr>
+                          <a:graphicFrameLocks xmlns:a="http://schemas.openxmlformats.org/drawingml/2006/main" noChangeAspect="1"/>
+                        </wp:cNvGraphicFramePr>
+                        <a:graphic xmlns:a="http://schemas.openxmlformats.org/drawingml/2006/main">
+                          <a:graphicData uri="http://schemas.openxmlformats.org/drawingml/2006/picture">
+                            <pic:pic xmlns:pic="http://schemas.openxmlformats.org/drawingml/2006/picture">
+                              <pic:nvPicPr>
+                                <pic:cNvPr id="480047822" name=""/>
+                                <pic:cNvPicPr/>
+                              </pic:nvPicPr>
+                              <pic:blipFill>
+                                <a:blip r:embed="rId18"/>
+                                <a:stretch>
+                                  <a:fillRect/>
+                                </a:stretch>
+                              </pic:blipFill>
+                              <pic:spPr>
+                                <a:xfrm>
+                                  <a:off x="0" y="0"/>
+                                  <a:ext cx="3229434" cy="1384171"/>
+                                </a:xfrm>
+                                <a:prstGeom prst="rect">
+                                  <a:avLst/>
+                                </a:prstGeom>
+                              </pic:spPr>
+                            </pic:pic>
+                          </a:graphicData>
+                        </a:graphic>
+                      </wp:inline>
+                    </w:drawing>
+                  </w:r>
+                </w:p>
+              </w:tc>
+              <w:tc>
+                <w:tcPr>
+                  <w:tcW w:w="5242" w:type="dxa"/>
+                </w:tcPr>
+                <w:p>
+                  <w:pPr>
+                    <w:jc w:val="both"/>
+                  </w:pPr>
+                  <w:r>
+                    <w:t>Después de que al cliente se le valida la solicitud del préstamo y confirma que quiere realiza</w:t>
+                  </w:r>
+                  <w:r>
+                    <w:t>rlo</w:t>
+                  </w:r>
+                  <w:r>
+                    <w:t xml:space="preserve">, el aplicativo móvil por medio de la ruta </w:t>
+                  </w:r>
+                  <w:r>
+                    <w:rPr>
+                      <w:b/>
+                      <w:bCs/>
+                    </w:rPr>
+                    <w:t>/</w:t>
+                  </w:r>
+                  <w:proofErr w:type="spellStart"/>
+                  <w:r>
+                    <w:rPr>
+                      <w:b/>
+                      <w:bCs/>
+                    </w:rPr>
+                    <w:t>prestamo</w:t>
+                  </w:r>
+                  <w:proofErr w:type="spellEnd"/>
+                  <w:r>
+                    <w:rPr>
+                      <w:b/>
+                      <w:bCs/>
+                    </w:rPr>
+                    <w:t xml:space="preserve"> </w:t>
+                  </w:r>
+                  <w:r>
+                    <w:t xml:space="preserve">definida </w:t>
+                  </w:r>
+                  <w:r>
+                    <w:t xml:space="preserve">en el </w:t>
+                  </w:r>
+                  <w:proofErr w:type="spellStart"/>
+                  <w:r>
+                    <w:rPr>
+                      <w:b/>
+                      <w:bCs/>
+                    </w:rPr>
+                    <w:t>Router</w:t>
+                  </w:r>
+                  <w:proofErr w:type="spellEnd"/>
+                  <w:r>
+                    <w:rPr>
+                      <w:b/>
+                      <w:bCs/>
+                    </w:rPr>
+                    <w:t xml:space="preserve"> </w:t>
+                  </w:r>
+                  <w:r>
+                    <w:t>envía la solicitud para realizarlo</w:t>
+                  </w:r>
+                  <w:r>
+                    <w:t>.</w:t>
+                  </w:r>
+                  <w:r>
+                    <w:t xml:space="preserve"> </w:t>
+                  </w:r>
+                  <w:r>
+                    <w:t>D</w:t>
+                  </w:r>
+                  <w:r>
+                    <w:t>e primer momento como en todas las solicitudes, se verifica que el usuario se encuentra autenticado por medio del token, en el caso que no</w:t>
+                  </w:r>
+                  <w:r>
+                    <w:t>,</w:t>
+                  </w:r>
+                  <w:r>
+                    <w:t xml:space="preserve"> el servidor devuelve un </w:t>
+                  </w:r>
+                  <w:r>
+                    <w:rPr>
+                      <w:i/>
+                      <w:iCs/>
+                    </w:rPr>
+                    <w:t xml:space="preserve">HTTP </w:t>
+                  </w:r>
+                  <w:proofErr w:type="gramStart"/>
+                  <w:r>
+                    <w:rPr>
+                      <w:i/>
+                      <w:iCs/>
+                    </w:rPr>
+                    <w:t>s</w:t>
+                  </w:r>
+                  <w:r>
+                    <w:rPr>
+                      <w:i/>
+                      <w:iCs/>
+                    </w:rPr>
+                    <w:t>ta</w:t>
+                  </w:r>
+                  <w:r>
+                    <w:rPr>
+                      <w:i/>
+                      <w:iCs/>
+                    </w:rPr>
+                    <w:t>tus</w:t>
+                  </w:r>
+                  <w:proofErr w:type="gramEnd"/>
+                  <w:r>
+                    <w:rPr>
+                      <w:i/>
+                      <w:iCs/>
+                    </w:rPr>
+                    <w:t xml:space="preserve"> 401 </w:t>
+                  </w:r>
+                  <w:r>
+                    <w:t xml:space="preserve">y se termina la conexión. </w:t>
+                  </w:r>
+                </w:p>
+                <w:p>
+                  <w:pPr>
+                    <w:jc w:val="both"/>
+                  </w:pPr>
+                </w:p>
+                <w:p>
+                  <w:pPr>
+                    <w:jc w:val="both"/>
+                  </w:pPr>
+                  <w:r>
+                    <w:t xml:space="preserve">Por otra parte, si el token es válido el flujo de la petición continua, en este caso se invoca el método </w:t>
+                  </w:r>
+                  <w:proofErr w:type="spellStart"/>
+                  <w:r>
+                    <w:rPr>
+                      <w:i/>
+                      <w:iCs/>
+                    </w:rPr>
+                    <w:t>realizarPrestamo</w:t>
+                  </w:r>
+                  <w:proofErr w:type="spellEnd"/>
+                  <w:r>
+                    <w:rPr>
+                      <w:i/>
+                      <w:iCs/>
+                    </w:rPr>
+                    <w:t xml:space="preserve"> </w:t>
+                  </w:r>
+                  <w:r>
+                    <w:t>de</w:t>
+                  </w:r>
+                  <w:r>
+                    <w:t xml:space="preserve"> la clase</w:t>
+                  </w:r>
+                  <w:r>
+                    <w:t xml:space="preserve"> </w:t>
+                  </w:r>
+                  <w:proofErr w:type="spellStart"/>
+                  <w:r>
+                    <w:rPr>
+                      <w:b/>
+                      <w:bCs/>
+                    </w:rPr>
+                    <w:t>AutoprestamoController</w:t>
+                  </w:r>
+                  <w:proofErr w:type="spellEnd"/>
+                  <w:r>
+                    <w:rPr>
+                      <w:b/>
+                      <w:bCs/>
+                    </w:rPr>
+                    <w:t xml:space="preserve"> </w:t>
+                  </w:r>
+                  <w:r>
+                    <w:t xml:space="preserve">y así mismo el </w:t>
+                  </w:r>
+                  <w:proofErr w:type="spellStart"/>
+                  <w:r>
+                    <w:t>controller</w:t>
+                  </w:r>
+                  <w:proofErr w:type="spellEnd"/>
+                  <w:r>
+                    <w:t xml:space="preserve"> llama a </w:t>
+                  </w:r>
+                  <w:proofErr w:type="spellStart"/>
+                  <w:r>
+                    <w:rPr>
+                      <w:i/>
+                      <w:iCs/>
+                    </w:rPr>
+                    <w:t>guardarPrestamo</w:t>
+                  </w:r>
+                  <w:proofErr w:type="spellEnd"/>
+                  <w:r>
+                    <w:rPr>
+                      <w:i/>
+                      <w:iCs/>
+                    </w:rPr>
+                    <w:t xml:space="preserve"> </w:t>
+                  </w:r>
+                  <w:r>
+                    <w:t xml:space="preserve">perteneciente a </w:t>
+                  </w:r>
+                  <w:proofErr w:type="spellStart"/>
+                  <w:r>
+                    <w:rPr>
+                      <w:b/>
+                      <w:bCs/>
+                    </w:rPr>
+                    <w:t>AutoprestamoService</w:t>
+                  </w:r>
+                  <w:proofErr w:type="spellEnd"/>
+                  <w:r>
+                    <w:rPr>
+                      <w:b/>
+                      <w:bCs/>
+                    </w:rPr>
+                    <w:t xml:space="preserve">, </w:t>
+                  </w:r>
+                  <w:r>
+                    <w:t xml:space="preserve">allí se realiza la validación que el libro no se encuentra prestado por medio de </w:t>
+                  </w:r>
+                  <w:proofErr w:type="spellStart"/>
+                  <w:r>
+                    <w:rPr>
+                      <w:b/>
+                      <w:bCs/>
+                    </w:rPr>
+                    <w:t>AutoConsultasRepository</w:t>
+                  </w:r>
+                  <w:proofErr w:type="spellEnd"/>
+                  <w:r>
+                    <w:rPr>
+                      <w:b/>
+                      <w:bCs/>
+                    </w:rPr>
+                    <w:t xml:space="preserve"> </w:t>
+                  </w:r>
+                  <w:proofErr w:type="spellStart"/>
+                  <w:r>
+                    <w:t>encaragdo</w:t>
+                  </w:r>
+                  <w:proofErr w:type="spellEnd"/>
+                  <w:r>
+                    <w:t xml:space="preserve"> de realizar la consulta a la base de datos.</w:t>
+                  </w:r>
+                </w:p>
+              </w:tc>
+            </w:tr>
+            <w:tr>
+              <w:tc>
+                <w:tcPr>
+                  <w:tcW w:w="5273" w:type="dxa"/>
+                </w:tcPr>
+                <w:p>
+                  <w:r>
+                    <w:drawing>
+                      <wp:anchor distT="0" distB="0" distL="114300" distR="114300" simplePos="0" relativeHeight="251663360" behindDoc="0" locked="0" layoutInCell="1" allowOverlap="1" wp14:anchorId="0816C510" wp14:editId="144A0081">
+                        <wp:simplePos x="0" y="0"/>
+                        <wp:positionH relativeFrom="margin">
+                          <wp:posOffset>207573</wp:posOffset>
+                        </wp:positionH>
+                        <wp:positionV relativeFrom="margin">
+                          <wp:posOffset>351155</wp:posOffset>
+                        </wp:positionV>
+                        <wp:extent cx="2883535" cy="2725420"/>
+                        <wp:effectExtent l="0" t="0" r="0" b="0"/>
+                        <wp:wrapSquare wrapText="bothSides"/>
+                        <wp:docPr id="37647476" name="Imagen 1"/>
+                        <wp:cNvGraphicFramePr>
+                          <a:graphicFrameLocks xmlns:a="http://schemas.openxmlformats.org/drawingml/2006/main" noChangeAspect="1"/>
+                        </wp:cNvGraphicFramePr>
+                        <a:graphic xmlns:a="http://schemas.openxmlformats.org/drawingml/2006/main">
+                          <a:graphicData uri="http://schemas.openxmlformats.org/drawingml/2006/picture">
+                            <pic:pic xmlns:pic="http://schemas.openxmlformats.org/drawingml/2006/picture">
+                              <pic:nvPicPr>
+                                <pic:cNvPr id="37647476" name=""/>
+                                <pic:cNvPicPr/>
+                              </pic:nvPicPr>
+                              <pic:blipFill>
+                                <a:blip r:embed="rId19" cstate="print">
+                                  <a:extLst>
+                                    <a:ext uri="{28A0092B-C50C-407E-A947-70E740481C1C}">
+                                      <a14:useLocalDpi xmlns:a14="http://schemas.microsoft.com/office/drawing/2010/main" val="0"/>
+                                    </a:ext>
+                                  </a:extLst>
+                                </a:blip>
+                                <a:stretch>
+                                  <a:fillRect/>
+                                </a:stretch>
+                              </pic:blipFill>
+                              <pic:spPr>
+                                <a:xfrm>
+                                  <a:off x="0" y="0"/>
+                                  <a:ext cx="2883535" cy="2725420"/>
+                                </a:xfrm>
+                                <a:prstGeom prst="rect">
+                                  <a:avLst/>
+                                </a:prstGeom>
+                              </pic:spPr>
+                            </pic:pic>
+                          </a:graphicData>
+                        </a:graphic>
+                        <wp14:sizeRelH relativeFrom="margin">
+                          <wp14:pctWidth>0</wp14:pctWidth>
+                        </wp14:sizeRelH>
+                        <wp14:sizeRelV relativeFrom="margin">
+                          <wp14:pctHeight>0</wp14:pctHeight>
+                        </wp14:sizeRelV>
+                      </wp:anchor>
+                    </w:drawing>
+                  </w:r>
+                  <w:r>
+                    <w:drawing>
+                      <wp:inline distT="0" distB="0" distL="0" distR="0" wp14:anchorId="561A6721" wp14:editId="0093B1AA">
+                        <wp:extent cx="3157328" cy="329879"/>
+                        <wp:effectExtent l="0" t="0" r="5080" b="0"/>
+                        <wp:docPr id="618458564" name="Imagen 1"/>
+                        <wp:cNvGraphicFramePr>
+                          <a:graphicFrameLocks xmlns:a="http://schemas.openxmlformats.org/drawingml/2006/main" noChangeAspect="1"/>
+                        </wp:cNvGraphicFramePr>
+                        <a:graphic xmlns:a="http://schemas.openxmlformats.org/drawingml/2006/main">
+                          <a:graphicData uri="http://schemas.openxmlformats.org/drawingml/2006/picture">
+                            <pic:pic xmlns:pic="http://schemas.openxmlformats.org/drawingml/2006/picture">
+                              <pic:nvPicPr>
+                                <pic:cNvPr id="618458564" name=""/>
+                                <pic:cNvPicPr/>
+                              </pic:nvPicPr>
+                              <pic:blipFill rotWithShape="1">
+                                <a:blip r:embed="rId20"/>
+                                <a:srcRect b="55523"/>
+                                <a:stretch>
+                                  <a:fillRect/>
+                                </a:stretch>
+                              </pic:blipFill>
+                              <pic:spPr bwMode="auto">
+                                <a:xfrm>
+                                  <a:off x="0" y="0"/>
+                                  <a:ext cx="3189562" cy="333247"/>
+                                </a:xfrm>
+                                <a:prstGeom prst="rect">
+                                  <a:avLst/>
+                                </a:prstGeom>
+                                <a:ln>
+                                  <a:noFill/>
+                                </a:ln>
+                                <a:extLst>
+                                  <a:ext uri="{53640926-AAD7-44D8-BBD7-CCE9431645EC}">
+                                    <a14:shadowObscured xmlns:a14="http://schemas.microsoft.com/office/drawing/2010/main"/>
+                                  </a:ext>
+                                </a:extLst>
+                              </pic:spPr>
+                            </pic:pic>
+                          </a:graphicData>
+                        </a:graphic>
+                      </wp:inline>
+                    </w:drawing>
+                  </w:r>
+                </w:p>
+                <w:p/>
+                <w:p/>
+              </w:tc>
+              <w:tc>
+                <w:tcPr>
+                  <w:tcW w:w="5242" w:type="dxa"/>
+                </w:tcPr>
+                <w:p>
+                  <w:pPr>
+                    <w:jc w:val="both"/>
+                  </w:pPr>
+                  <w:r>
+                    <w:t xml:space="preserve">En el caso que el libro no se encuentre prestado </w:t>
+                  </w:r>
+                  <w:proofErr w:type="spellStart"/>
+                  <w:r>
+                    <w:rPr>
+                      <w:b/>
+                      <w:bCs/>
+                    </w:rPr>
+                    <w:t>AutoprestamoService</w:t>
+                  </w:r>
+                  <w:proofErr w:type="spellEnd"/>
+                  <w:r>
+                    <w:rPr>
+                      <w:b/>
+                      <w:bCs/>
+                    </w:rPr>
+                    <w:t xml:space="preserve"> </w:t>
+                  </w:r>
+                  <w:r>
+                    <w:t xml:space="preserve">utiliza el método </w:t>
+                  </w:r>
+                  <w:proofErr w:type="spellStart"/>
+                  <w:r>
+                    <w:rPr>
+                      <w:i/>
+                      <w:iCs/>
+                    </w:rPr>
+                    <w:t>obtenerDíasNohabiles</w:t>
+                  </w:r>
+                  <w:proofErr w:type="spellEnd"/>
+                  <w:r>
+                    <w:rPr>
+                      <w:i/>
+                      <w:iCs/>
+                    </w:rPr>
+                    <w:t xml:space="preserve"> </w:t>
+                  </w:r>
+                  <w:r>
+                    <w:t xml:space="preserve">de la clase </w:t>
+                  </w:r>
+                  <w:proofErr w:type="spellStart"/>
+                  <w:r>
+                    <w:rPr>
+                      <w:b/>
+                      <w:bCs/>
+                    </w:rPr>
+                    <w:t>AutoConsultasRepository</w:t>
+                  </w:r>
+                  <w:proofErr w:type="spellEnd"/>
+                  <w:r>
+                    <w:rPr>
+                      <w:b/>
+                      <w:bCs/>
+                    </w:rPr>
+                    <w:t xml:space="preserve"> </w:t>
+                  </w:r>
+                  <w:r>
+                    <w:t xml:space="preserve">para obtener de la base de datos los días que no se tienen en cuenta para calcular el tiempo del préstamo, posteriormente se invoca la función </w:t>
+                  </w:r>
+                  <w:proofErr w:type="spellStart"/>
+                  <w:r>
+                    <w:rPr>
+                      <w:i/>
+                      <w:iCs/>
+                    </w:rPr>
+                    <w:t>calcularTiempo</w:t>
+                  </w:r>
+                  <w:proofErr w:type="spellEnd"/>
+                  <w:r>
+                    <w:rPr>
+                      <w:i/>
+                      <w:iCs/>
+                    </w:rPr>
+                    <w:t xml:space="preserve"> </w:t>
+                  </w:r>
+                  <w:r>
+                    <w:t>que retorna la fecha de inicio y fin del préstamo.</w:t>
+                  </w:r>
+                </w:p>
+                <w:p>
+                  <w:pPr>
+                    <w:jc w:val="both"/>
+                  </w:pPr>
+                </w:p>
+                <w:p>
+                  <w:pPr>
+                    <w:jc w:val="both"/>
+                  </w:pPr>
+                  <w:proofErr w:type="spellStart"/>
+                  <w:r>
+                    <w:rPr>
+                      <w:b/>
+                      <w:bCs/>
+                    </w:rPr>
+                    <w:t>AutoGuardarRepository</w:t>
+                  </w:r>
+                  <w:proofErr w:type="spellEnd"/>
+                  <w:r>
+                    <w:rPr>
+                      <w:b/>
+                      <w:bCs/>
+                    </w:rPr>
+                    <w:t xml:space="preserve"> </w:t>
+                  </w:r>
+                  <w:r>
+                    <w:t>es el encargado de gu</w:t>
+                  </w:r>
+                  <w:r>
+                    <w:t xml:space="preserve">ardar los datos en las tablas referentes al préstamo usando la clase </w:t>
+                  </w:r>
+                  <w:proofErr w:type="spellStart"/>
+                  <w:r>
+                    <w:t>MySqlDBC</w:t>
+                  </w:r>
+                  <w:proofErr w:type="spellEnd"/>
+                  <w:r>
+                    <w:t xml:space="preserve"> a través de consultas usando INSERT.  Para el método </w:t>
+                  </w:r>
+                  <w:proofErr w:type="spellStart"/>
+                  <w:r>
+                    <w:rPr>
+                      <w:i/>
+                      <w:iCs/>
+                    </w:rPr>
+                    <w:t>guardarLog</w:t>
+                  </w:r>
+                  <w:proofErr w:type="spellEnd"/>
+                  <w:r>
+                    <w:rPr>
+                      <w:i/>
+                      <w:iCs/>
+                    </w:rPr>
+                    <w:t xml:space="preserve">, </w:t>
+                  </w:r>
+                  <w:r>
+                    <w:t xml:space="preserve">es necesario verificar que el atributo </w:t>
+                  </w:r>
+                  <w:proofErr w:type="spellStart"/>
+                  <w:r>
+                    <w:t>ipPublica</w:t>
+                  </w:r>
+                  <w:proofErr w:type="spellEnd"/>
+                  <w:r>
+                    <w:t xml:space="preserve"> viene en el cuerpo de la petición.</w:t>
+                  </w:r>
+                </w:p>
+                <w:p>
+                  <w:pPr>
+                    <w:jc w:val="both"/>
+                  </w:pPr>
+                </w:p>
+                <w:p>
+                  <w:pPr>
+                    <w:jc w:val="both"/>
+                  </w:pPr>
+                  <w:r>
+                    <w:lastRenderedPageBreak/>
+                    <w:t xml:space="preserve">Finalmente, el </w:t>
+                  </w:r>
+                  <w:r>
+                    <w:t xml:space="preserve">servicio le retorna al controlador un repuesta predeterminada con la interfaz </w:t>
+                  </w:r>
+                  <w:proofErr w:type="spellStart"/>
+                  <w:r>
+                    <w:rPr>
+                      <w:i/>
+                      <w:iCs/>
+                    </w:rPr>
+                    <w:t>AppResponsePrestamo</w:t>
+                  </w:r>
+                  <w:proofErr w:type="spellEnd"/>
+                  <w:r>
+                    <w:t xml:space="preserve"> y el controlador retorna una respuesta al aplicativo móvil en formato JSON, junto con un código de estado HTTP.</w:t>
+                  </w:r>
+                  <w:r>
+                    <w:t xml:space="preserve"> </w:t>
+                  </w:r>
+                </w:p>
+              </w:tc>
+            </w:tr>
+            <w:tr>
+              <w:tc>
+                <w:tcPr>
+                  <w:tcW w:w="5273" w:type="dxa"/>
+                  <w:shd w:val="clear" w:color="auto" w:fill="D9D9D9" w:themeFill="background1" w:themeFillShade="D9"/>
+                </w:tcPr>
+                <w:p>
+                  <w:pPr>
+                    <w:pStyle w:val="Subttulo"/>
+                  </w:pPr>
+                  <w:r>
+                    <w:lastRenderedPageBreak/>
+                    <w:t>OBSERVACIONES</w:t>
+                  </w:r>
+                </w:p>
+              </w:tc>
+              <w:tc>
+                <w:tcPr>
+                  <w:tcW w:w="5242" w:type="dxa"/>
+                </w:tcPr>
+                <w:p>
+                  <w:pPr>
+                    <w:jc w:val="both"/>
+                  </w:pPr>
+                  <w:r>
+                    <w:t xml:space="preserve">La descripción de cada una de las clases junto a sus métodos y atributos correspondientes, como las interfaces, se pueden observar en el diagrama de estructura. </w:t>
+                  </w:r>
+                </w:p>
+              </w:tc>
+            </w:tr>
+          </w:tbl>
+          <w:p>
+            <w:pPr>
+              <w:pStyle w:val="Subttulo"/>
+            </w:pPr>
+          </w:p>
+        </w:tc>
+      </w:tr>
+    </w:tbl>
+    <w:p/>
+    <w:tbl>
+      <w:tblPr>
+        <w:tblStyle w:val="Tablaconcuadrcula"/>
+        <w:tblW w:w="0" w:type="auto"/>
+        <w:tblLook w:val="04A0" w:firstRow="1" w:lastRow="0" w:firstColumn="1" w:lastColumn="0" w:noHBand="0" w:noVBand="1"/>
+      </w:tblPr>
+      <w:tblGrid>
+        <w:gridCol w:w="3203"/>
+        <w:gridCol w:w="7587"/>
+      </w:tblGrid>
+      <w:tr>
+        <w:trPr>
+          <w:trHeight w:val="850"/>
+        </w:trPr>
+        <w:tc>
+          <w:tcPr>
+            <w:tcW w:w="10790" w:type="dxa"/>
+            <w:gridSpan w:val="2"/>
+            <w:shd w:val="clear" w:color="auto" w:fill="808080" w:themeFill="background1" w:themeFillShade="80"/>
+            <w:vAlign w:val="center"/>
+          </w:tcPr>
+          <w:p>
+            <w:pPr>
+              <w:pStyle w:val="Ttulo"/>
+              <w:jc w:val="center"/>
+            </w:pPr>
+            <w:r>
+              <w:t xml:space="preserve">DIAGRAMA </w:t>
+            </w:r>
+            <w:r>
+              <w:t xml:space="preserve">DE COMPORTAMIENTO – MÓDULO DE </w:t>
+            </w:r>
+            <w:r>
+              <w:t>CONSULTAR PRESTAMOS</w:t>
+            </w:r>
+          </w:p>
+        </w:tc>
+      </w:tr>
+      <w:tr>
+        <w:tc>
+          <w:tcPr>
+            <w:tcW w:w="10790" w:type="dxa"/>
+            <w:gridSpan w:val="2"/>
+          </w:tcPr>
+          <w:p>
+            <w:r>
+              <w:drawing>
+                <wp:inline distT="0" distB="0" distL="0" distR="0" wp14:anchorId="0FB2A2D7" wp14:editId="01C29939">
+                  <wp:extent cx="6625243" cy="4329515"/>
+                  <wp:effectExtent l="0" t="0" r="4445" b="0"/>
+                  <wp:docPr id="1718396467" name="Imagen 1"/>
+                  <wp:cNvGraphicFramePr>
+                    <a:graphicFrameLocks xmlns:a="http://schemas.openxmlformats.org/drawingml/2006/main" noChangeAspect="1"/>
+                  </wp:cNvGraphicFramePr>
+                  <a:graphic xmlns:a="http://schemas.openxmlformats.org/drawingml/2006/main">
+                    <a:graphicData uri="http://schemas.openxmlformats.org/drawingml/2006/picture">
+                      <pic:pic xmlns:pic="http://schemas.openxmlformats.org/drawingml/2006/picture">
+                        <pic:nvPicPr>
+                          <pic:cNvPr id="1718396467" name=""/>
+                          <pic:cNvPicPr/>
+                        </pic:nvPicPr>
+                        <pic:blipFill rotWithShape="1">
+                          <a:blip r:embed="rId21"/>
+                          <a:srcRect b="2505"/>
+                          <a:stretch>
+                            <a:fillRect/>
+                          </a:stretch>
+                        </pic:blipFill>
+                        <pic:spPr bwMode="auto">
+                          <a:xfrm>
+                            <a:off x="0" y="0"/>
+                            <a:ext cx="6636293" cy="4336736"/>
+                          </a:xfrm>
+                          <a:prstGeom prst="rect">
+                            <a:avLst/>
+                          </a:prstGeom>
+                          <a:ln>
+                            <a:noFill/>
+                          </a:ln>
+                          <a:extLst>
+                            <a:ext uri="{53640926-AAD7-44D8-BBD7-CCE9431645EC}">
+                              <a14:shadowObscured xmlns:a14="http://schemas.microsoft.com/office/drawing/2010/main"/>
+                            </a:ext>
+                          </a:extLst>
+                        </pic:spPr>
+                      </pic:pic>
+                    </a:graphicData>
+                  </a:graphic>
+                </wp:inline>
+              </w:drawing>
+            </w:r>
+          </w:p>
+        </w:tc>
+      </w:tr>
+      <w:tr>
+        <w:tc>
+          <w:tcPr>
+            <w:tcW w:w="3203" w:type="dxa"/>
+            <w:shd w:val="clear" w:color="auto" w:fill="BFBFBF" w:themeFill="background1" w:themeFillShade="BF"/>
+          </w:tcPr>
+          <w:p>
+            <w:pPr>
+              <w:pStyle w:val="Subttulo"/>
+            </w:pPr>
+            <w:r>
+              <w:lastRenderedPageBreak/>
+              <w:t>DESCRIPCIÓN</w:t>
+            </w:r>
+          </w:p>
+        </w:tc>
+        <w:tc>
+          <w:tcPr>
+            <w:tcW w:w="7587" w:type="dxa"/>
+          </w:tcPr>
+          <w:p>
+            <w:pPr>
+              <w:jc w:val="both"/>
+            </w:pPr>
+            <w:r>
+              <w:t>El siguiente diagrama de secuencia representa el proceso para obtener los prestamos activos</w:t>
+            </w:r>
+            <w:r>
+              <w:t xml:space="preserve"> del usuario. Esta contextualizado en su implementación en el </w:t>
+            </w:r>
+            <w:proofErr w:type="spellStart"/>
+            <w:r>
+              <w:t>backend</w:t>
+            </w:r>
+            <w:proofErr w:type="spellEnd"/>
+            <w:r>
+              <w:t>.</w:t>
+            </w:r>
+          </w:p>
+        </w:tc>
+      </w:tr>
+      <w:tr>
+        <w:tc>
+          <w:tcPr>
+            <w:tcW w:w="10790" w:type="dxa"/>
+            <w:gridSpan w:val="2"/>
+            <w:shd w:val="clear" w:color="auto" w:fill="BFBFBF" w:themeFill="background1" w:themeFillShade="BF"/>
+          </w:tcPr>
+          <w:p>
+            <w:pPr>
+              <w:pStyle w:val="Subttulo"/>
+            </w:pPr>
+            <w:r>
+              <w:t>ESPECIFICACIONES</w:t>
+            </w:r>
+          </w:p>
+        </w:tc>
+      </w:tr>
+      <w:tr>
+        <w:tc>
+          <w:tcPr>
+            <w:tcW w:w="10790" w:type="dxa"/>
+            <w:gridSpan w:val="2"/>
+          </w:tcPr>
+          <w:tbl>
+            <w:tblPr>
+              <w:tblStyle w:val="Tablaconcuadrcula"/>
+              <w:tblW w:w="0" w:type="auto"/>
+              <w:tblLook w:val="04A0" w:firstRow="1" w:lastRow="0" w:firstColumn="1" w:lastColumn="0" w:noHBand="0" w:noVBand="1"/>
+            </w:tblPr>
+            <w:tblGrid>
+              <w:gridCol w:w="5282"/>
+              <w:gridCol w:w="5282"/>
+            </w:tblGrid>
+            <w:tr>
+              <w:tc>
+                <w:tcPr>
+                  <w:tcW w:w="5282" w:type="dxa"/>
+                  <w:shd w:val="clear" w:color="auto" w:fill="D9D9D9" w:themeFill="background1" w:themeFillShade="D9"/>
+                </w:tcPr>
+                <w:p>
+                  <w:pPr>
+                    <w:pStyle w:val="Subttulo"/>
+                  </w:pPr>
+                  <w:r>
+                    <w:t>RESPONSABILIDAD</w:t>
+                  </w:r>
+                </w:p>
+              </w:tc>
+              <w:tc>
+                <w:tcPr>
+                  <w:tcW w:w="5282" w:type="dxa"/>
+                </w:tcPr>
+                <w:p>
+                  <w:pPr>
+                    <w:jc w:val="both"/>
+                  </w:pPr>
+                  <w:r>
+                    <w:t xml:space="preserve">El aplicativo móvil por medio del API </w:t>
+                  </w:r>
+                  <w:proofErr w:type="spellStart"/>
+                  <w:r>
+                    <w:t>endpoint</w:t>
+                  </w:r>
+                  <w:proofErr w:type="spellEnd"/>
+                  <w:r>
+                    <w:t xml:space="preserve"> </w:t>
+                  </w:r>
+                  <w:r>
+                    <w:rPr>
+                      <w:b/>
+                      <w:bCs/>
+                    </w:rPr>
+                    <w:t>/</w:t>
+                  </w:r>
+                  <w:proofErr w:type="spellStart"/>
+                  <w:r>
+                    <w:rPr>
+                      <w:b/>
+                      <w:bCs/>
+                    </w:rPr>
+                    <w:t>prestamosActivos</w:t>
+                  </w:r>
+                  <w:proofErr w:type="spellEnd"/>
+                  <w:proofErr w:type="gramStart"/>
+                  <w:r>
+                    <w:rPr>
+                      <w:b/>
+                      <w:bCs/>
+                    </w:rPr>
+                    <w:t>/:</w:t>
+                  </w:r>
+                  <w:proofErr w:type="spellStart"/>
+                  <w:r>
+                    <w:rPr>
+                      <w:b/>
+                      <w:bCs/>
+                    </w:rPr>
+                    <w:t>userID</w:t>
+                  </w:r>
+                  <w:proofErr w:type="spellEnd"/>
+                  <w:proofErr w:type="gramEnd"/>
+                  <w:r>
+                    <w:t xml:space="preserve"> solicita al servidor la lista de los prestamos activos del usuario, este </w:t>
+                  </w:r>
+                  <w:proofErr w:type="spellStart"/>
+                  <w:r>
+                    <w:t>edpoint</w:t>
+                  </w:r>
+                  <w:proofErr w:type="spellEnd"/>
+                  <w:r>
+                    <w:t xml:space="preserve"> como los demás, cuenta con un middleware de autenticación implementado en la clase </w:t>
+                  </w:r>
+                  <w:proofErr w:type="spellStart"/>
+                  <w:r>
+                    <w:rPr>
+                      <w:b/>
+                      <w:bCs/>
+                    </w:rPr>
+                    <w:t>AuthMiddleware</w:t>
+                  </w:r>
+                  <w:proofErr w:type="spellEnd"/>
+                  <w:r>
+                    <w:rPr>
+                      <w:b/>
+                      <w:bCs/>
+                    </w:rPr>
+                    <w:t xml:space="preserve"> encargado</w:t>
+                  </w:r>
+                  <w:r>
+                    <w:t xml:space="preserve"> de validar el token, en caso de que no sea válido o exista algún problema este retorna un </w:t>
+                  </w:r>
+                  <w:r>
+                    <w:rPr>
+                      <w:i/>
+                      <w:iCs/>
+                    </w:rPr>
+                    <w:t xml:space="preserve">HTTP </w:t>
+                  </w:r>
+                  <w:proofErr w:type="gramStart"/>
+                  <w:r>
+                    <w:rPr>
+                      <w:i/>
+                      <w:iCs/>
+                    </w:rPr>
+                    <w:t>status</w:t>
+                  </w:r>
+                  <w:proofErr w:type="gramEnd"/>
+                  <w:r>
+                    <w:rPr>
+                      <w:i/>
+                      <w:iCs/>
+                    </w:rPr>
+                    <w:t xml:space="preserve"> 401 j</w:t>
+                  </w:r>
+                  <w:r>
+                    <w:t xml:space="preserve">unto a un mensaje. </w:t>
+                  </w:r>
+                </w:p>
+                <w:p>
+                  <w:pPr>
+                    <w:jc w:val="both"/>
+                    <w:rPr>
+                      <w:b/>
+                      <w:bCs/>
+                    </w:rPr>
+                  </w:pPr>
+                </w:p>
+                <w:p>
+                  <w:pPr>
+                    <w:jc w:val="both"/>
+                  </w:pPr>
+                  <w:proofErr w:type="spellStart"/>
+                  <w:r>
+                    <w:rPr>
+                      <w:b/>
+                      <w:bCs/>
+                    </w:rPr>
+                    <w:t>Prestam</w:t>
+                  </w:r>
+                  <w:r>
+                    <w:rPr>
+                      <w:b/>
+                      <w:bCs/>
+                    </w:rPr>
+                    <w:t>o</w:t>
+                  </w:r>
+                  <w:r>
+                    <w:rPr>
+                      <w:b/>
+                      <w:bCs/>
+                    </w:rPr>
+                    <w:t>Service</w:t>
+                  </w:r>
+                  <w:proofErr w:type="spellEnd"/>
+                  <w:r>
+                    <w:rPr>
+                      <w:b/>
+                      <w:bCs/>
+                    </w:rPr>
+                    <w:t xml:space="preserve"> </w:t>
+                  </w:r>
+                  <w:r>
+                    <w:t>se</w:t>
+                  </w:r>
+                  <w:r>
+                    <w:t xml:space="preserve"> encarga de invocar el método </w:t>
+                  </w:r>
+                  <w:proofErr w:type="spellStart"/>
+                  <w:r>
+                    <w:rPr>
+                      <w:i/>
+                      <w:iCs/>
+                    </w:rPr>
+                    <w:t>prestamosActivos</w:t>
+                  </w:r>
+                  <w:proofErr w:type="spellEnd"/>
+                  <w:r>
+                    <w:t xml:space="preserve"> de la clase </w:t>
+                  </w:r>
+                  <w:proofErr w:type="spellStart"/>
+                  <w:r>
+                    <w:rPr>
+                      <w:b/>
+                      <w:bCs/>
+                    </w:rPr>
+                    <w:t>PrestamoRepository</w:t>
+                  </w:r>
+                  <w:proofErr w:type="spellEnd"/>
+                  <w:r>
+                    <w:t xml:space="preserve">, el cual se encarga de llamar a </w:t>
+                  </w:r>
+                  <w:proofErr w:type="spellStart"/>
+                  <w:r>
+                    <w:rPr>
+                      <w:b/>
+                      <w:bCs/>
+                    </w:rPr>
+                    <w:t>MySqlDBC</w:t>
+                  </w:r>
+                  <w:proofErr w:type="spellEnd"/>
+                  <w:r>
+                    <w:rPr>
+                      <w:b/>
+                      <w:bCs/>
+                    </w:rPr>
+                    <w:t xml:space="preserve"> </w:t>
+                  </w:r>
+                  <w:r>
+                    <w:t xml:space="preserve">encargada de buscar en la base de datos </w:t>
+                  </w:r>
+                  <w:r>
+                    <w:rPr>
+                      <w:b/>
+                      <w:bCs/>
+                    </w:rPr>
+                    <w:t xml:space="preserve">biblioteca </w:t>
+                  </w:r>
+                  <w:r>
+                    <w:t xml:space="preserve">los prestamos activos del usuario, si el usuario tiene prestamos activos, a cada uno de los préstamos por medio del método </w:t>
+                  </w:r>
+                  <w:proofErr w:type="spellStart"/>
+                  <w:r>
+                    <w:rPr>
+                      <w:i/>
+                      <w:iCs/>
+                    </w:rPr>
+                    <w:t>calcularDiasRestantes</w:t>
+                  </w:r>
+                  <w:proofErr w:type="spellEnd"/>
+                  <w:r>
+                    <w:rPr>
+                      <w:i/>
+                      <w:iCs/>
+                    </w:rPr>
+                    <w:t>,</w:t>
+                  </w:r>
+                  <w:r>
+                    <w:rPr>
+                      <w:i/>
+                      <w:iCs/>
+                    </w:rPr>
+                    <w:t xml:space="preserve"> </w:t>
+                  </w:r>
+                  <w:r>
+                    <w:t>se les determina los días que faltan para que el préstamo se termine.</w:t>
+                  </w:r>
+                </w:p>
+                <w:p>
+                  <w:pPr>
+                    <w:jc w:val="both"/>
+                  </w:pPr>
+                </w:p>
+                <w:p>
+                  <w:pPr>
+                    <w:jc w:val="both"/>
+                  </w:pPr>
+                  <w:r>
+                    <w:t xml:space="preserve">El servicio </w:t>
+                  </w:r>
+                  <w:r>
+                    <w:t>le</w:t>
+                  </w:r>
+                  <w:r>
+                    <w:t xml:space="preserve"> retorna al controlador una respuesta predeterminada con la interfaz </w:t>
+                  </w:r>
+                  <w:proofErr w:type="spellStart"/>
+                  <w:r>
+                    <w:rPr>
+                      <w:i/>
+                      <w:iCs/>
+                    </w:rPr>
+                    <w:t>AppResponseInfoPrestamo</w:t>
+                  </w:r>
+                  <w:proofErr w:type="spellEnd"/>
+                  <w:r>
+                    <w:rPr>
+                      <w:i/>
+                      <w:iCs/>
+                    </w:rPr>
+                    <w:t xml:space="preserve">, </w:t>
+                  </w:r>
+                  <w:r>
+                    <w:t xml:space="preserve">para que este le retorne al aplicativo móvil </w:t>
+                  </w:r>
+                  <w:r>
+                    <w:t xml:space="preserve">una respuesta conformada por </w:t>
+                  </w:r>
+                  <w:r>
+                    <w:t>un código de estado HTTP y un objeto en formato JSON.</w:t>
+                  </w:r>
+                </w:p>
+                <w:p>
+                  <w:pPr>
+                    <w:jc w:val="both"/>
+                  </w:pPr>
+                </w:p>
+              </w:tc>
+            </w:tr>
+            <w:tr>
+              <w:tc>
+                <w:tcPr>
+                  <w:tcW w:w="5282" w:type="dxa"/>
+                  <w:shd w:val="clear" w:color="auto" w:fill="D9D9D9" w:themeFill="background1" w:themeFillShade="D9"/>
+                </w:tcPr>
+                <w:p>
+                  <w:pPr>
+                    <w:pStyle w:val="Subttulo"/>
+                  </w:pPr>
+                  <w:r>
+                    <w:t>OBERVACIONES</w:t>
+                  </w:r>
+                </w:p>
+              </w:tc>
+              <w:tc>
+                <w:tcPr>
+                  <w:tcW w:w="5282" w:type="dxa"/>
+                </w:tcPr>
+                <w:p>
+                  <w:pPr>
+                    <w:jc w:val="both"/>
+                  </w:pPr>
+                  <w:r>
+                    <w:t>La descripción de cada una de las clases junto a sus métodos y atributos correspondientes, como las interfaces, se pueden observar en el diagrama de estructura.</w:t>
+                  </w:r>
+                </w:p>
+              </w:tc>
+            </w:tr>
+          </w:tbl>
+          <w:p/>
+        </w:tc>
+      </w:tr>
+    </w:tbl>
+    <w:p/>
+    <w:p>
+      <w:r>
+        <w:br w:type="page"/>
+      </w:r>
+    </w:p>
+    <w:tbl>
+      <w:tblPr>
+        <w:tblStyle w:val="Tablaconcuadrcula"/>
+        <w:tblW w:w="0" w:type="auto"/>
+        <w:tblLook w:val="04A0" w:firstRow="1" w:lastRow="0" w:firstColumn="1" w:lastColumn="0" w:noHBand="0" w:noVBand="1"/>
+      </w:tblPr>
+      <w:tblGrid>
+        <w:gridCol w:w="3203"/>
+        <w:gridCol w:w="7587"/>
+      </w:tblGrid>
+      <w:tr>
+        <w:trPr>
+          <w:trHeight w:val="850"/>
+        </w:trPr>
+        <w:tc>
+          <w:tcPr>
+            <w:tcW w:w="10790" w:type="dxa"/>
+            <w:gridSpan w:val="2"/>
+            <w:shd w:val="clear" w:color="auto" w:fill="808080" w:themeFill="background1" w:themeFillShade="80"/>
+            <w:vAlign w:val="center"/>
+          </w:tcPr>
+          <w:p>
+            <w:pPr>
+              <w:pStyle w:val="Ttulo"/>
+              <w:jc w:val="center"/>
+            </w:pPr>
+            <w:r>
+              <w:lastRenderedPageBreak/>
+              <w:t xml:space="preserve">DIAGRAMA DE COMPORTAMIENTO – MÓDULO DE </w:t>
+            </w:r>
+            <w:r>
+              <w:t>AUTENTICACIÓN</w:t>
+            </w:r>
+          </w:p>
+        </w:tc>
+      </w:tr>
+      <w:tr>
+        <w:tc>
+          <w:tcPr>
+            <w:tcW w:w="10790" w:type="dxa"/>
+            <w:gridSpan w:val="2"/>
+          </w:tcPr>
+          <w:p>
+            <w:r>
+              <w:drawing>
+                <wp:inline distT="0" distB="0" distL="0" distR="0" wp14:anchorId="74E82B5B" wp14:editId="03DB9438">
+                  <wp:extent cx="6641869" cy="3249596"/>
+                  <wp:effectExtent l="0" t="0" r="6985" b="8255"/>
+                  <wp:docPr id="1151852979" name="Imagen 1"/>
+                  <wp:cNvGraphicFramePr>
+                    <a:graphicFrameLocks xmlns:a="http://schemas.openxmlformats.org/drawingml/2006/main" noChangeAspect="1"/>
+                  </wp:cNvGraphicFramePr>
+                  <a:graphic xmlns:a="http://schemas.openxmlformats.org/drawingml/2006/main">
+                    <a:graphicData uri="http://schemas.openxmlformats.org/drawingml/2006/picture">
+                      <pic:pic xmlns:pic="http://schemas.openxmlformats.org/drawingml/2006/picture">
+                        <pic:nvPicPr>
+                          <pic:cNvPr id="1151852979" name=""/>
+                          <pic:cNvPicPr/>
+                        </pic:nvPicPr>
+                        <pic:blipFill>
+                          <a:blip r:embed="rId22"/>
+                          <a:stretch>
+                            <a:fillRect/>
+                          </a:stretch>
+                        </pic:blipFill>
+                        <pic:spPr>
+                          <a:xfrm>
+                            <a:off x="0" y="0"/>
+                            <a:ext cx="6648067" cy="3252628"/>
+                          </a:xfrm>
+                          <a:prstGeom prst="rect">
+                            <a:avLst/>
+                          </a:prstGeom>
+                        </pic:spPr>
+                      </pic:pic>
+                    </a:graphicData>
+                  </a:graphic>
+                </wp:inline>
+              </w:drawing>
+            </w:r>
+          </w:p>
+        </w:tc>
+      </w:tr>
+      <w:tr>
+        <w:tc>
+          <w:tcPr>
+            <w:tcW w:w="3203" w:type="dxa"/>
+            <w:shd w:val="clear" w:color="auto" w:fill="BFBFBF" w:themeFill="background1" w:themeFillShade="BF"/>
+          </w:tcPr>
+          <w:p>
+            <w:pPr>
+              <w:pStyle w:val="Subttulo"/>
+            </w:pPr>
+            <w:r>
+              <w:t>DESCRIPCIÓN</w:t>
+            </w:r>
+          </w:p>
+        </w:tc>
+        <w:tc>
+          <w:tcPr>
+            <w:tcW w:w="7587" w:type="dxa"/>
+          </w:tcPr>
+          <w:p>
+            <w:pPr>
+              <w:jc w:val="both"/>
+            </w:pPr>
+            <w:r>
+              <w:t xml:space="preserve">El siguiente diagrama de secuencia representa el </w:t>
+            </w:r>
+            <w:r>
+              <w:t>proceso de autenticación del usuario</w:t>
+            </w:r>
+            <w:r>
+              <w:t xml:space="preserve">. Esta contextualizado en su implementación en el </w:t>
+            </w:r>
+            <w:proofErr w:type="spellStart"/>
+            <w:r>
+              <w:t>backend</w:t>
+            </w:r>
+            <w:proofErr w:type="spellEnd"/>
+            <w:r>
+              <w:t>.</w:t>
+            </w:r>
+          </w:p>
+        </w:tc>
+      </w:tr>
+      <w:tr>
+        <w:tc>
+          <w:tcPr>
+            <w:tcW w:w="10790" w:type="dxa"/>
+            <w:gridSpan w:val="2"/>
+            <w:shd w:val="clear" w:color="auto" w:fill="BFBFBF" w:themeFill="background1" w:themeFillShade="BF"/>
+          </w:tcPr>
+          <w:p>
+            <w:pPr>
+              <w:pStyle w:val="Subttulo"/>
+            </w:pPr>
+            <w:r>
+              <w:t>ESPECIFICACIONES</w:t>
+            </w:r>
+          </w:p>
+        </w:tc>
+      </w:tr>
+      <w:tr>
+        <w:tc>
+          <w:tcPr>
+            <w:tcW w:w="10790" w:type="dxa"/>
+            <w:gridSpan w:val="2"/>
+          </w:tcPr>
+          <w:tbl>
+            <w:tblPr>
+              <w:tblStyle w:val="Tablaconcuadrcula"/>
+              <w:tblW w:w="0" w:type="auto"/>
+              <w:tblLook w:val="04A0" w:firstRow="1" w:lastRow="0" w:firstColumn="1" w:lastColumn="0" w:noHBand="0" w:noVBand="1"/>
+            </w:tblPr>
+            <w:tblGrid>
+              <w:gridCol w:w="5282"/>
+              <w:gridCol w:w="5282"/>
+            </w:tblGrid>
+            <w:tr>
+              <w:tc>
+                <w:tcPr>
+                  <w:tcW w:w="5282" w:type="dxa"/>
+                  <w:shd w:val="clear" w:color="auto" w:fill="D9D9D9" w:themeFill="background1" w:themeFillShade="D9"/>
+                </w:tcPr>
+                <w:p>
+                  <w:pPr>
+                    <w:pStyle w:val="Subttulo"/>
+                  </w:pPr>
+                  <w:r>
+                    <w:t>RESPONSABILIDAD</w:t>
+                  </w:r>
+                </w:p>
+              </w:tc>
+              <w:tc>
+                <w:tcPr>
+                  <w:tcW w:w="5282" w:type="dxa"/>
+                </w:tcPr>
+                <w:p>
+                  <w:pPr>
+                    <w:jc w:val="both"/>
+                  </w:pPr>
+                  <w:r>
+                    <w:t xml:space="preserve">El aplicativo móvil por medio del API </w:t>
+                  </w:r>
+                  <w:proofErr w:type="spellStart"/>
+                  <w:r>
+                    <w:t>endpoint</w:t>
+                  </w:r>
+                  <w:proofErr w:type="spellEnd"/>
+                  <w:r>
+                    <w:t xml:space="preserve"> </w:t>
+                  </w:r>
+                  <w:r>
+                    <w:rPr>
+                      <w:b/>
+                      <w:bCs/>
+                    </w:rPr>
+                    <w:t>/</w:t>
+                  </w:r>
+                  <w:proofErr w:type="spellStart"/>
+                  <w:r>
+                    <w:rPr>
+                      <w:b/>
+                      <w:bCs/>
+                    </w:rPr>
+                    <w:t>login</w:t>
+                  </w:r>
+                  <w:proofErr w:type="spellEnd"/>
+                  <w:r>
+                    <w:t xml:space="preserve"> </w:t>
+                  </w:r>
+                  <w:r>
+                    <w:t xml:space="preserve">solicita realizar el proceso de inicio de sesión, para esto debe ingresar el usuario y contraseña. Posteriormente se busca la contraseña y si esta coincide con la contraseña ingresada, se genera un JWT por medio del </w:t>
+                  </w:r>
+                  <w:proofErr w:type="spellStart"/>
+                  <w:r>
+                    <w:rPr>
+                      <w:b/>
+                      <w:bCs/>
+                    </w:rPr>
+                    <w:t>JWTManager</w:t>
+                  </w:r>
+                  <w:proofErr w:type="spellEnd"/>
+                  <w:r>
+                    <w:rPr>
+                      <w:b/>
+                      <w:bCs/>
+                    </w:rPr>
+                    <w:t xml:space="preserve"> </w:t>
+                  </w:r>
+                  <w:r>
+                    <w:t>que</w:t>
+                  </w:r>
+                  <w:r>
+                    <w:t xml:space="preserve"> se utiliza para autenticarse en peticiones posteriores.</w:t>
+                  </w:r>
+                </w:p>
+                <w:p>
+                  <w:pPr>
+                    <w:jc w:val="both"/>
+                  </w:pPr>
+                </w:p>
+                <w:p>
+                  <w:pPr>
+                    <w:jc w:val="both"/>
+                  </w:pPr>
+                  <w:r>
+                    <w:t xml:space="preserve">El servicio le retorna una respuesta predeterminada al controlador determinada en la interfaz </w:t>
+                  </w:r>
+                  <w:proofErr w:type="spellStart"/>
+                  <w:r>
+                    <w:rPr>
+                      <w:i/>
+                      <w:iCs/>
+                    </w:rPr>
+                    <w:t>AppResponseAuth</w:t>
+                  </w:r>
+                  <w:proofErr w:type="spellEnd"/>
+                  <w:r>
+                    <w:rPr>
+                      <w:i/>
+                      <w:iCs/>
+                    </w:rPr>
+                    <w:t xml:space="preserve">, </w:t>
+                  </w:r>
+                  <w:r>
+                    <w:t xml:space="preserve">en donde si el atributo </w:t>
+                  </w:r>
+                  <w:proofErr w:type="spellStart"/>
+                  <w:r>
+                    <w:rPr>
+                      <w:i/>
+                      <w:iCs/>
+                    </w:rPr>
+                    <w:t>succes</w:t>
+                  </w:r>
+                  <w:proofErr w:type="spellEnd"/>
+                  <w:r>
+                    <w:rPr>
+                      <w:i/>
+                      <w:iCs/>
+                    </w:rPr>
+                    <w:t xml:space="preserve"> </w:t>
+                  </w:r>
+                  <w:r>
+                    <w:t xml:space="preserve">esta en </w:t>
+                  </w:r>
+                  <w:r>
+                    <w:rPr>
+                      <w:i/>
+                      <w:iCs/>
+                    </w:rPr>
+                    <w:t xml:space="preserve">false </w:t>
+                  </w:r>
+                  <w:r>
+                    <w:t>significa que no se pudo iniciar sesión.</w:t>
+                  </w:r>
+                </w:p>
+                <w:p>
+                  <w:pPr>
+                    <w:jc w:val="both"/>
+                  </w:pPr>
+                  <w:r>
+                    <w:rPr>
+                      <w:i/>
+                      <w:iCs/>
+                    </w:rPr>
+                    <w:lastRenderedPageBreak/>
+                    <w:t xml:space="preserve"> </w:t>
+                  </w:r>
+                  <w:r>
+                    <w:t xml:space="preserve">Finalmente, el controlador le retorna una respuesta al aplicativo móvil, formada </w:t>
+                  </w:r>
+                  <w:r>
+                    <w:t>por un código de estado HTTP y un objeto en formato JSON.</w:t>
+                  </w:r>
+                </w:p>
+                <w:p>
+                  <w:pPr>
+                    <w:jc w:val="both"/>
+                  </w:pPr>
+                </w:p>
+              </w:tc>
+            </w:tr>
+            <w:tr>
+              <w:tc>
+                <w:tcPr>
+                  <w:tcW w:w="5282" w:type="dxa"/>
+                  <w:shd w:val="clear" w:color="auto" w:fill="D9D9D9" w:themeFill="background1" w:themeFillShade="D9"/>
+                </w:tcPr>
+                <w:p>
+                  <w:pPr>
+                    <w:pStyle w:val="Subttulo"/>
+                  </w:pPr>
+                  <w:r>
+                    <w:t>OBERVACIONES</w:t>
+                  </w:r>
+                </w:p>
+              </w:tc>
+              <w:tc>
+                <w:tcPr>
+                  <w:tcW w:w="5282" w:type="dxa"/>
+                </w:tcPr>
+                <w:p>
+                  <w:pPr>
+                    <w:jc w:val="both"/>
+                  </w:pPr>
+                  <w:r>
+                    <w:t>La descripción de cada una de las clases junto a sus métodos y atributos correspondientes, como las interfaces, se pueden observar en el diagrama de estructura.</w:t>
+                  </w:r>
+                </w:p>
+              </w:tc>
+            </w:tr>
+          </w:tbl>
+          <w:p/>
+        </w:tc>
+      </w:tr>
     </w:tbl>
     <w:p/>
     <w:sectPr>
-      <w:headerReference w:type="default" r:id="rId18"/>
+      <w:headerReference w:type="default" r:id="rId23"/>
       <w:pgSz w:w="12240" w:h="15840"/>
       <w:pgMar w:top="720" w:right="720" w:bottom="720" w:left="720" w:header="708" w:footer="708" w:gutter="0"/>
       <w:cols w:space="708"/>
@@ -2222,7 +4167,7 @@
               <w:sz w:val="16"/>
               <w:szCs w:val="16"/>
             </w:rPr>
-            <w:t>DESCRIPCIÓN DE HISTORIAS DE USARIO PARA</w:t>
+            <w:t>ARQUITECTURA TECNOLÓGICA</w:t>
           </w:r>
         </w:p>
         <w:p>
@@ -2336,12 +4281,21 @@
               <w:sz w:val="16"/>
             </w:rPr>
           </w:pPr>
+          <w:proofErr w:type="spellStart"/>
           <w:r>
             <w:rPr>
               <w:rFonts w:cs="Arial"/>
               <w:sz w:val="16"/>
             </w:rPr>
-            <w:t>Nicolle Fabiana Cadavid Noguera</w:t>
+            <w:t>Nicolle</w:t>
+          </w:r>
+          <w:proofErr w:type="spellEnd"/>
+          <w:r>
+            <w:rPr>
+              <w:rFonts w:cs="Arial"/>
+              <w:sz w:val="16"/>
+            </w:rPr>
+            <w:t xml:space="preserve"> Fabiana Cadavid Noguera</w:t>
           </w:r>
         </w:p>
       </w:tc>
@@ -2435,12 +4389,37 @@
               <w:szCs w:val="16"/>
             </w:rPr>
           </w:pPr>
+          <w:proofErr w:type="spellStart"/>
           <w:r>
             <w:rPr>
               <w:sz w:val="16"/>
               <w:szCs w:val="16"/>
             </w:rPr>
-            <w:t>Yerika Alexandra Russi, Jefatura de biblioteca</w:t>
+            <w:t>Yerika</w:t>
+          </w:r>
+          <w:proofErr w:type="spellEnd"/>
+          <w:r>
+            <w:rPr>
+              <w:sz w:val="16"/>
+              <w:szCs w:val="16"/>
+            </w:rPr>
+            <w:t xml:space="preserve"> Alexandra </w:t>
+          </w:r>
+          <w:proofErr w:type="spellStart"/>
+          <w:r>
+            <w:rPr>
+              <w:sz w:val="16"/>
+              <w:szCs w:val="16"/>
+            </w:rPr>
+            <w:t>Russi</w:t>
+          </w:r>
+          <w:proofErr w:type="spellEnd"/>
+          <w:r>
+            <w:rPr>
+              <w:sz w:val="16"/>
+              <w:szCs w:val="16"/>
+            </w:rPr>
+            <w:t>, Jefatura de biblioteca</w:t>
           </w:r>
         </w:p>
       </w:tc>
@@ -2517,7 +4496,7 @@
               <w:sz w:val="16"/>
               <w:szCs w:val="16"/>
             </w:rPr>
-            <w:t>Historias de Usuario</w:t>
+            <w:t>Arquitectura Tecnológica</w:t>
           </w:r>
         </w:p>
       </w:tc>
@@ -2594,6 +4573,7 @@
               <w:szCs w:val="16"/>
             </w:rPr>
           </w:pPr>
+          <w:proofErr w:type="spellStart"/>
           <w:r>
             <w:rPr>
               <w:rFonts w:cs="Arial"/>
@@ -2602,7 +4582,18 @@
               <w:sz w:val="16"/>
               <w:szCs w:val="16"/>
             </w:rPr>
-            <w:t>Rev,</w:t>
+            <w:t>Rev</w:t>
+          </w:r>
+          <w:proofErr w:type="spellEnd"/>
+          <w:r>
+            <w:rPr>
+              <w:rFonts w:cs="Arial"/>
+              <w:b/>
+              <w:bCs/>
+              <w:sz w:val="16"/>
+              <w:szCs w:val="16"/>
+            </w:rPr>
+            <w:t>,</w:t>
           </w:r>
         </w:p>
         <w:p>
@@ -2621,7 +4612,7 @@
               <w:sz w:val="16"/>
               <w:szCs w:val="16"/>
             </w:rPr>
-            <w:t>2</w:t>
+            <w:t>1</w:t>
           </w:r>
         </w:p>
       </w:tc>
@@ -2725,17 +4716,12 @@
               <w:sz w:val="16"/>
               <w:szCs w:val="16"/>
             </w:rPr>
-            <w:t>8</w:t>
+            <w:t>14</w:t>
           </w:r>
         </w:p>
       </w:tc>
     </w:tr>
   </w:tbl>
-  <w:p>
-    <w:pPr>
-      <w:pStyle w:val="Encabezado"/>
-    </w:pPr>
-  </w:p>
   <w:p>
     <w:pPr>
       <w:pStyle w:val="Encabezado"/>

</xml_diff>